<commit_message>
revisi EP 05: SOP Pemberian Informasi Penggunaan Obat
</commit_message>
<xml_diff>
--- a/ukp/3.10_Kefarmasian/EP 05/SOP Pemberian Informasi Penggunaan Obat.docx
+++ b/ukp/3.10_Kefarmasian/EP 05/SOP Pemberian Informasi Penggunaan Obat.docx
@@ -46,7 +46,7 @@
                 <w:rFonts w:ascii="Arial" w:hAnsi="Arial" w:cs="Arial"/>
               </w:rPr>
               <w:drawing>
-                <wp:anchor distT="0" distB="0" distL="114300" distR="114300" simplePos="0" relativeHeight="251666432" behindDoc="0" locked="0" layoutInCell="1" allowOverlap="1">
+                <wp:anchor distT="0" distB="0" distL="114300" distR="114300" simplePos="0" relativeHeight="251665408" behindDoc="0" locked="0" layoutInCell="1" allowOverlap="1">
                   <wp:simplePos x="0" y="0"/>
                   <wp:positionH relativeFrom="column">
                     <wp:posOffset>55245</wp:posOffset>
@@ -150,7 +150,7 @@
             </w:pPr>
             <w:r>
               <w:drawing>
-                <wp:anchor distT="0" distB="0" distL="114300" distR="114300" simplePos="0" relativeHeight="251667456" behindDoc="1" locked="0" layoutInCell="1" allowOverlap="1">
+                <wp:anchor distT="0" distB="0" distL="114300" distR="114300" simplePos="0" relativeHeight="251666432" behindDoc="1" locked="0" layoutInCell="1" allowOverlap="1">
                   <wp:simplePos x="0" y="0"/>
                   <wp:positionH relativeFrom="column">
                     <wp:posOffset>-62230</wp:posOffset>
@@ -769,7 +769,7 @@
         <mc:AlternateContent>
           <mc:Choice Requires="wps">
             <w:drawing>
-              <wp:anchor distT="0" distB="0" distL="114300" distR="114300" simplePos="0" relativeHeight="251662336" behindDoc="0" locked="0" layoutInCell="1" allowOverlap="1">
+              <wp:anchor distT="0" distB="0" distL="114300" distR="114300" simplePos="0" relativeHeight="251661312" behindDoc="0" locked="0" layoutInCell="1" allowOverlap="1">
                 <wp:simplePos x="0" y="0"/>
                 <wp:positionH relativeFrom="column">
                   <wp:posOffset>5384165</wp:posOffset>
@@ -817,7 +817,7 @@
           </mc:Choice>
           <mc:Fallback>
             <w:pict>
-              <v:shape id="AutoShape 9" o:spid="_x0000_s1026" o:spt="10" type="#_x0000_t10" style="position:absolute;left:0pt;margin-left:423.95pt;margin-top:9.55pt;height:40.3pt;width:36pt;z-index:251662336;mso-width-relative:page;mso-height-relative:page;" fillcolor="#FFFFFF" filled="t" stroked="t" coordsize="21600,21600" o:gfxdata="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" adj="6326">
+              <v:shape id="AutoShape 9" o:spid="_x0000_s1026" o:spt="10" type="#_x0000_t10" style="position:absolute;left:0pt;margin-left:423.95pt;margin-top:9.55pt;height:40.3pt;width:36pt;z-index:251661312;mso-width-relative:page;mso-height-relative:page;" fillcolor="#FFFFFF" filled="t" stroked="t" coordsize="21600,21600" o:gfxdata="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" adj="6326">
                 <v:fill on="t" focussize="0,0"/>
                 <v:stroke color="#000000" miterlimit="8" joinstyle="miter"/>
                 <v:imagedata o:title=""/>
@@ -836,7 +836,7 @@
         <mc:AlternateContent>
           <mc:Choice Requires="wps">
             <w:drawing>
-              <wp:anchor distT="0" distB="0" distL="114300" distR="114300" simplePos="0" relativeHeight="251663360" behindDoc="0" locked="0" layoutInCell="1" allowOverlap="1">
+              <wp:anchor distT="0" distB="0" distL="114300" distR="114300" simplePos="0" relativeHeight="251662336" behindDoc="0" locked="0" layoutInCell="1" allowOverlap="1">
                 <wp:simplePos x="0" y="0"/>
                 <wp:positionH relativeFrom="column">
                   <wp:posOffset>5468620</wp:posOffset>
@@ -900,7 +900,7 @@
           </mc:Choice>
           <mc:Fallback>
             <w:pict>
-              <v:shape id="Text Box 10" o:spid="_x0000_s1026" o:spt="202" type="#_x0000_t202" style="position:absolute;left:0pt;margin-left:430.6pt;margin-top:15.1pt;height:27.35pt;width:29.55pt;z-index:251663360;mso-width-relative:page;mso-height-relative:page;" fillcolor="#FFFFFF" filled="t" stroked="t" coordsize="21600,21600" o:gfxdata="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">
+              <v:shape id="Text Box 10" o:spid="_x0000_s1026" o:spt="202" type="#_x0000_t202" style="position:absolute;left:0pt;margin-left:430.6pt;margin-top:15.1pt;height:27.35pt;width:29.55pt;z-index:251662336;mso-width-relative:page;mso-height-relative:page;" fillcolor="#FFFFFF" filled="t" stroked="t" coordsize="21600,21600" o:gfxdata="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">
                 <v:fill on="t" focussize="0,0"/>
                 <v:stroke color="#000000" miterlimit="8" joinstyle="miter"/>
                 <v:imagedata o:title=""/>
@@ -967,7 +967,7 @@
         <mc:AlternateContent>
           <mc:Choice Requires="wps">
             <w:drawing>
-              <wp:anchor distT="0" distB="0" distL="114300" distR="114300" simplePos="0" relativeHeight="251665408" behindDoc="0" locked="0" layoutInCell="1" allowOverlap="1">
+              <wp:anchor distT="0" distB="0" distL="114300" distR="114300" simplePos="0" relativeHeight="251664384" behindDoc="0" locked="0" layoutInCell="1" allowOverlap="1">
                 <wp:simplePos x="0" y="0"/>
                 <wp:positionH relativeFrom="column">
                   <wp:posOffset>5222240</wp:posOffset>
@@ -1033,7 +1033,7 @@
           </mc:Choice>
           <mc:Fallback>
             <w:pict>
-              <v:shape id="Text Box 12" o:spid="_x0000_s1026" o:spt="202" type="#_x0000_t202" style="position:absolute;left:0pt;margin-left:411.2pt;margin-top:7.95pt;height:34pt;width:66.6pt;z-index:251665408;mso-width-relative:page;mso-height-relative:page;" fillcolor="#FFFFFF" filled="t" stroked="t" coordsize="21600,21600" o:gfxdata="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">
+              <v:shape id="Text Box 12" o:spid="_x0000_s1026" o:spt="202" type="#_x0000_t202" style="position:absolute;left:0pt;margin-left:411.2pt;margin-top:7.95pt;height:34pt;width:66.6pt;z-index:251664384;mso-width-relative:page;mso-height-relative:page;" fillcolor="#FFFFFF" filled="t" stroked="t" coordsize="21600,21600" o:gfxdata="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">
                 <v:fill on="t" focussize="0,0"/>
                 <v:stroke color="#000000" miterlimit="8" joinstyle="miter"/>
                 <v:imagedata o:title=""/>
@@ -1072,7 +1072,7 @@
         <mc:AlternateContent>
           <mc:Choice Requires="wps">
             <w:drawing>
-              <wp:anchor distT="0" distB="0" distL="114300" distR="114300" simplePos="0" relativeHeight="251664384" behindDoc="0" locked="0" layoutInCell="1" allowOverlap="1">
+              <wp:anchor distT="0" distB="0" distL="114300" distR="114300" simplePos="0" relativeHeight="251663360" behindDoc="0" locked="0" layoutInCell="1" allowOverlap="1">
                 <wp:simplePos x="0" y="0"/>
                 <wp:positionH relativeFrom="column">
                   <wp:posOffset>4921885</wp:posOffset>
@@ -1121,7 +1121,7 @@
           </mc:Choice>
           <mc:Fallback>
             <w:pict>
-              <v:shape id="AutoShape 11" o:spid="_x0000_s1026" o:spt="68" type="#_x0000_t68" style="position:absolute;left:0pt;margin-left:387.55pt;margin-top:1.85pt;height:36pt;width:109.6pt;z-index:251664384;mso-width-relative:page;mso-height-relative:page;" fillcolor="#FFFFFF" filled="t" stroked="t" coordsize="21600,21600" o:gfxdata="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" adj="5400,5400">
+              <v:shape id="AutoShape 11" o:spid="_x0000_s1026" o:spt="68" type="#_x0000_t68" style="position:absolute;left:0pt;margin-left:387.55pt;margin-top:1.85pt;height:36pt;width:109.6pt;z-index:251663360;mso-width-relative:page;mso-height-relative:page;" fillcolor="#FFFFFF" filled="t" stroked="t" coordsize="21600,21600" o:gfxdata="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" adj="5400,5400">
                 <v:fill on="t" focussize="0,0"/>
                 <v:stroke color="#000000" miterlimit="8" joinstyle="miter"/>
                 <v:imagedata o:title=""/>
@@ -1448,7 +1448,7 @@
             </w:pPr>
             <w:r>
               <w:drawing>
-                <wp:anchor distT="0" distB="0" distL="114300" distR="114300" simplePos="0" relativeHeight="251661312" behindDoc="1" locked="0" layoutInCell="1" allowOverlap="1">
+                <wp:anchor distT="0" distB="0" distL="114300" distR="114300" simplePos="0" relativeHeight="251660288" behindDoc="1" locked="0" layoutInCell="1" allowOverlap="1">
                   <wp:simplePos x="0" y="0"/>
                   <wp:positionH relativeFrom="column">
                     <wp:posOffset>104140</wp:posOffset>
@@ -2520,7 +2520,7 @@
                 <w:rFonts w:hint="default" w:ascii="Bookman Old Style" w:hAnsi="Bookman Old Style" w:eastAsia="Times New Roman" w:cs="Arial"/>
                 <w:lang w:val="en-US" w:eastAsia="en-GB"/>
               </w:rPr>
-              <w:t>XX</w:t>
+              <w:t>Pelayanan Farmasi</w:t>
             </w:r>
             <w:r>
               <w:rPr>
@@ -2809,99 +2809,30 @@
           </w:tcPr>
           <w:p>
             <w:pPr>
-              <w:spacing w:after="0" w:line="360" w:lineRule="auto"/>
-              <w:ind w:left="317" w:right="0" w:hanging="317"/>
-              <w:rPr>
-                <w:rFonts w:ascii="Bookman Old Style" w:hAnsi="Bookman Old Style" w:eastAsia="Times New Roman" w:cs="Arial"/>
-                <w:lang w:val="en-GB" w:eastAsia="en-GB"/>
-              </w:rPr>
-            </w:pPr>
-            <w:r>
-              <w:rPr>
-                <w:rFonts w:ascii="Bookman Old Style" w:hAnsi="Bookman Old Style" w:eastAsia="Times New Roman"/>
-                <w:lang w:eastAsia="en-GB"/>
-              </w:rPr>
-              <w:t>1</w:t>
-            </w:r>
-            <w:r>
-              <w:rPr>
-                <w:rFonts w:ascii="Bookman Old Style" w:hAnsi="Bookman Old Style" w:eastAsia="Times New Roman" w:cs="Arial"/>
-                <w:lang w:eastAsia="en-GB"/>
-              </w:rPr>
-              <w:t>.</w:t>
-            </w:r>
-            <w:r>
-              <w:rPr>
-                <w:rFonts w:hint="default" w:ascii="Bookman Old Style" w:hAnsi="Bookman Old Style" w:eastAsia="Times New Roman" w:cs="Arial"/>
-                <w:lang w:val="en-US" w:eastAsia="en-GB"/>
-              </w:rPr>
-              <w:t xml:space="preserve"> </w:t>
-            </w:r>
-            <w:r>
-              <w:rPr>
-                <w:rFonts w:hint="default" w:ascii="Bookman Old Style" w:hAnsi="Bookman Old Style" w:eastAsia="Times New Roman" w:cs="Arial"/>
-                <w:lang w:val="en-GB" w:eastAsia="en-GB"/>
-              </w:rPr>
-              <w:t>Petugas farmasi memanggil nama dan alamat pasien kemudian bertanya kepada pasien mengenai identitas pasien, asal poli serta keluhan penyakit yang dirasakan untuk memastikan kesesuaian indikasi obat dengan penyakit</w:t>
-            </w:r>
-            <w:r>
-              <w:rPr>
-                <w:rFonts w:ascii="Bookman Old Style" w:hAnsi="Bookman Old Style" w:eastAsia="Times New Roman" w:cs="Arial"/>
-                <w:lang w:val="en-GB" w:eastAsia="en-GB"/>
-              </w:rPr>
-              <w:t>i.</w:t>
-            </w:r>
-          </w:p>
-          <w:p>
-            <w:pPr>
-              <w:spacing w:after="0" w:line="360" w:lineRule="auto"/>
-              <w:ind w:left="317" w:right="0" w:hanging="317"/>
-              <w:rPr>
-                <w:rFonts w:hint="default" w:ascii="Bookman Old Style" w:hAnsi="Bookman Old Style" w:eastAsia="Times New Roman" w:cs="Arial"/>
-                <w:lang w:val="en-US" w:eastAsia="en-GB"/>
-              </w:rPr>
-            </w:pPr>
-            <w:r>
-              <w:rPr>
-                <w:rFonts w:ascii="Bookman Old Style" w:hAnsi="Bookman Old Style" w:eastAsia="Times New Roman" w:cs="Arial"/>
-                <w:lang w:val="en-GB" w:eastAsia="en-GB"/>
-              </w:rPr>
-              <w:t xml:space="preserve">2. </w:t>
-            </w:r>
-            <w:r>
-              <w:rPr>
-                <w:rFonts w:hint="default" w:ascii="Bookman Old Style" w:hAnsi="Bookman Old Style" w:eastAsia="Times New Roman" w:cs="Arial"/>
-                <w:lang w:val="en-GB" w:eastAsia="en-GB"/>
-              </w:rPr>
-              <w:t>Petugas farmasi memberikan informasi penggunaan obat yang diresepkan, meliput</w:t>
-            </w:r>
-            <w:r>
-              <w:rPr>
-                <w:rFonts w:hint="default" w:ascii="Bookman Old Style" w:hAnsi="Bookman Old Style" w:eastAsia="Times New Roman" w:cs="Arial"/>
-                <w:lang w:val="en-US" w:eastAsia="en-GB"/>
-              </w:rPr>
-              <w:t>i:</w:t>
-            </w:r>
-          </w:p>
-          <w:p>
-            <w:pPr>
               <w:numPr>
                 <w:ilvl w:val="0"/>
                 <w:numId w:val="4"/>
               </w:numPr>
               <w:spacing w:after="0" w:line="360" w:lineRule="auto"/>
-              <w:ind w:left="845" w:leftChars="0" w:right="0" w:hanging="425" w:firstLineChars="0"/>
-              <w:rPr>
-                <w:rFonts w:hint="default" w:ascii="Bookman Old Style" w:hAnsi="Bookman Old Style" w:eastAsia="Times New Roman" w:cs="Arial"/>
-                <w:lang w:val="en-GB" w:eastAsia="en-GB"/>
-              </w:rPr>
-            </w:pPr>
-            <w:r>
+              <w:ind w:left="317" w:right="0" w:hanging="317"/>
               <w:rPr>
                 <w:rFonts w:hint="default" w:ascii="Bookman Old Style" w:hAnsi="Bookman Old Style" w:eastAsia="Times New Roman" w:cs="Arial"/>
                 <w:lang w:val="en-US" w:eastAsia="en-GB"/>
               </w:rPr>
-              <w:t>Indikasi obat.</w:t>
+            </w:pPr>
+            <w:r>
+              <w:rPr>
+                <w:rFonts w:hint="default" w:ascii="Bookman Old Style" w:hAnsi="Bookman Old Style" w:eastAsia="Times New Roman" w:cs="Arial"/>
+                <w:lang w:val="en-GB" w:eastAsia="en-GB"/>
+              </w:rPr>
+              <w:t>Petugas farmasi memanggil nama</w:t>
+            </w:r>
+            <w:r>
+              <w:rPr>
+                <w:rFonts w:hint="default" w:ascii="Bookman Old Style" w:hAnsi="Bookman Old Style" w:eastAsia="Times New Roman" w:cs="Arial"/>
+                <w:lang w:val="en-US" w:eastAsia="en-GB"/>
+              </w:rPr>
+              <w:t xml:space="preserve"> pasien</w:t>
             </w:r>
           </w:p>
           <w:p>
@@ -2911,18 +2842,18 @@
                 <w:numId w:val="4"/>
               </w:numPr>
               <w:spacing w:after="0" w:line="360" w:lineRule="auto"/>
-              <w:ind w:left="845" w:leftChars="0" w:right="0" w:hanging="425" w:firstLineChars="0"/>
-              <w:rPr>
-                <w:rFonts w:hint="default" w:ascii="Bookman Old Style" w:hAnsi="Bookman Old Style" w:eastAsia="Times New Roman" w:cs="Arial"/>
-                <w:lang w:val="en-GB" w:eastAsia="en-GB"/>
-              </w:rPr>
-            </w:pPr>
-            <w:r>
+              <w:ind w:left="317" w:right="0" w:hanging="317"/>
               <w:rPr>
                 <w:rFonts w:hint="default" w:ascii="Bookman Old Style" w:hAnsi="Bookman Old Style" w:eastAsia="Times New Roman" w:cs="Arial"/>
                 <w:lang w:val="en-US" w:eastAsia="en-GB"/>
               </w:rPr>
-              <w:t>Cara pemakaian obat.</w:t>
+            </w:pPr>
+            <w:r>
+              <w:rPr>
+                <w:rFonts w:hint="default" w:ascii="Bookman Old Style" w:hAnsi="Bookman Old Style" w:eastAsia="Times New Roman" w:cs="Arial"/>
+                <w:lang w:val="en-US" w:eastAsia="en-GB"/>
+              </w:rPr>
+              <w:t>Petugas farmasi memeriksa ulang identitas pasien</w:t>
             </w:r>
           </w:p>
           <w:p>
@@ -2932,18 +2863,18 @@
                 <w:numId w:val="4"/>
               </w:numPr>
               <w:spacing w:after="0" w:line="360" w:lineRule="auto"/>
-              <w:ind w:left="845" w:leftChars="0" w:right="0" w:hanging="425" w:firstLineChars="0"/>
-              <w:rPr>
-                <w:rFonts w:hint="default" w:ascii="Bookman Old Style" w:hAnsi="Bookman Old Style" w:eastAsia="Times New Roman" w:cs="Arial"/>
-                <w:lang w:val="en-GB" w:eastAsia="en-GB"/>
-              </w:rPr>
-            </w:pPr>
-            <w:r>
+              <w:ind w:left="317" w:right="0" w:hanging="317"/>
               <w:rPr>
                 <w:rFonts w:hint="default" w:ascii="Bookman Old Style" w:hAnsi="Bookman Old Style" w:eastAsia="Times New Roman" w:cs="Arial"/>
                 <w:lang w:val="en-US" w:eastAsia="en-GB"/>
               </w:rPr>
-              <w:t>Efek samping obat.</w:t>
+            </w:pPr>
+            <w:r>
+              <w:rPr>
+                <w:rFonts w:hint="default" w:ascii="Bookman Old Style" w:hAnsi="Bookman Old Style" w:eastAsia="Times New Roman" w:cs="Arial"/>
+                <w:lang w:val="en-US" w:eastAsia="en-GB"/>
+              </w:rPr>
+              <w:t>Petugas farmasi memastikan bahwa yang menerima obat adalah pasien atau keluarga pasien</w:t>
             </w:r>
           </w:p>
           <w:p>
@@ -2953,42 +2884,172 @@
                 <w:numId w:val="4"/>
               </w:numPr>
               <w:spacing w:after="0" w:line="360" w:lineRule="auto"/>
-              <w:ind w:left="845" w:leftChars="0" w:right="0" w:hanging="425" w:firstLineChars="0"/>
-              <w:rPr>
-                <w:rFonts w:hint="default" w:ascii="Bookman Old Style" w:hAnsi="Bookman Old Style" w:eastAsia="Times New Roman" w:cs="Arial"/>
-                <w:lang w:val="en-GB" w:eastAsia="en-GB"/>
-              </w:rPr>
-            </w:pPr>
-            <w:r>
+              <w:ind w:left="317" w:right="0" w:hanging="317"/>
               <w:rPr>
                 <w:rFonts w:hint="default" w:ascii="Bookman Old Style" w:hAnsi="Bookman Old Style" w:eastAsia="Times New Roman" w:cs="Arial"/>
                 <w:lang w:val="en-US" w:eastAsia="en-GB"/>
               </w:rPr>
-              <w:t>Cara penyimpanan obat di rumah.</w:t>
-            </w:r>
-          </w:p>
-          <w:p>
-            <w:pPr>
-              <w:spacing w:after="0" w:line="360" w:lineRule="auto"/>
-              <w:ind w:left="317" w:right="0" w:hanging="425"/>
+            </w:pPr>
+            <w:r>
               <w:rPr>
                 <w:rFonts w:hint="default" w:ascii="Bookman Old Style" w:hAnsi="Bookman Old Style" w:eastAsia="Times New Roman" w:cs="Arial"/>
                 <w:lang w:val="en-US" w:eastAsia="en-GB"/>
               </w:rPr>
-            </w:pPr>
-            <w:r>
-              <w:rPr>
-                <w:rFonts w:ascii="Bookman Old Style" w:hAnsi="Bookman Old Style" w:eastAsia="Times New Roman" w:cs="Arial"/>
-                <w:lang w:val="en-GB" w:eastAsia="en-GB"/>
-              </w:rPr>
-              <w:t xml:space="preserve"> 3. </w:t>
-            </w:r>
-            <w:r>
+              <w:t>Petugas farmasi menyerahkan obat yang disertai dengan pemberian informasi obat</w:t>
+            </w:r>
+          </w:p>
+          <w:p>
+            <w:pPr>
+              <w:numPr>
+                <w:ilvl w:val="0"/>
+                <w:numId w:val="4"/>
+              </w:numPr>
+              <w:spacing w:after="0" w:line="360" w:lineRule="auto"/>
+              <w:ind w:left="317" w:right="0" w:hanging="317"/>
               <w:rPr>
                 <w:rFonts w:hint="default" w:ascii="Bookman Old Style" w:hAnsi="Bookman Old Style" w:eastAsia="Times New Roman" w:cs="Arial"/>
                 <w:lang w:val="en-US" w:eastAsia="en-GB"/>
               </w:rPr>
-              <w:t>Petugas farmasi mendokumentasikan setiap kegiatan pelayanan informasi penggunaan obat.</w:t>
+            </w:pPr>
+            <w:r>
+              <w:rPr>
+                <w:rFonts w:hint="default" w:ascii="Bookman Old Style" w:hAnsi="Bookman Old Style" w:eastAsia="Times New Roman" w:cs="Arial"/>
+                <w:lang w:val="en-GB" w:eastAsia="en-GB"/>
+              </w:rPr>
+              <w:t>Petugas farmasi memberikan informasi penggunaan obat yang diresepkan, meliput</w:t>
+            </w:r>
+            <w:r>
+              <w:rPr>
+                <w:rFonts w:hint="default" w:ascii="Bookman Old Style" w:hAnsi="Bookman Old Style" w:eastAsia="Times New Roman" w:cs="Arial"/>
+                <w:lang w:val="en-US" w:eastAsia="en-GB"/>
+              </w:rPr>
+              <w:t>i:</w:t>
+            </w:r>
+          </w:p>
+          <w:p>
+            <w:pPr>
+              <w:numPr>
+                <w:ilvl w:val="0"/>
+                <w:numId w:val="5"/>
+              </w:numPr>
+              <w:spacing w:after="0" w:line="360" w:lineRule="auto"/>
+              <w:ind w:left="845" w:leftChars="0" w:right="0" w:hanging="425" w:firstLineChars="0"/>
+              <w:rPr>
+                <w:rFonts w:hint="default" w:ascii="Bookman Old Style" w:hAnsi="Bookman Old Style" w:eastAsia="Times New Roman" w:cs="Arial"/>
+                <w:lang w:val="en-GB" w:eastAsia="en-GB"/>
+              </w:rPr>
+            </w:pPr>
+            <w:r>
+              <w:rPr>
+                <w:rFonts w:hint="default" w:ascii="Bookman Old Style" w:hAnsi="Bookman Old Style" w:eastAsia="Times New Roman" w:cs="Arial"/>
+                <w:lang w:val="en-US" w:eastAsia="en-GB"/>
+              </w:rPr>
+              <w:t>Indikasi obat.</w:t>
+            </w:r>
+          </w:p>
+          <w:p>
+            <w:pPr>
+              <w:numPr>
+                <w:ilvl w:val="0"/>
+                <w:numId w:val="5"/>
+              </w:numPr>
+              <w:spacing w:after="0" w:line="360" w:lineRule="auto"/>
+              <w:ind w:left="845" w:leftChars="0" w:right="0" w:hanging="425" w:firstLineChars="0"/>
+              <w:rPr>
+                <w:rFonts w:hint="default" w:ascii="Bookman Old Style" w:hAnsi="Bookman Old Style" w:eastAsia="Times New Roman" w:cs="Arial"/>
+                <w:lang w:val="en-GB" w:eastAsia="en-GB"/>
+              </w:rPr>
+            </w:pPr>
+            <w:r>
+              <w:rPr>
+                <w:rFonts w:hint="default" w:ascii="Bookman Old Style" w:hAnsi="Bookman Old Style" w:eastAsia="Times New Roman" w:cs="Arial"/>
+                <w:lang w:val="en-US" w:eastAsia="en-GB"/>
+              </w:rPr>
+              <w:t>Cara pemakaian obat.</w:t>
+            </w:r>
+          </w:p>
+          <w:p>
+            <w:pPr>
+              <w:numPr>
+                <w:ilvl w:val="0"/>
+                <w:numId w:val="5"/>
+              </w:numPr>
+              <w:spacing w:after="0" w:line="360" w:lineRule="auto"/>
+              <w:ind w:left="845" w:leftChars="0" w:right="0" w:hanging="425" w:firstLineChars="0"/>
+              <w:rPr>
+                <w:rFonts w:hint="default" w:ascii="Bookman Old Style" w:hAnsi="Bookman Old Style" w:eastAsia="Times New Roman" w:cs="Arial"/>
+                <w:lang w:val="en-GB" w:eastAsia="en-GB"/>
+              </w:rPr>
+            </w:pPr>
+            <w:r>
+              <w:rPr>
+                <w:rFonts w:hint="default" w:ascii="Bookman Old Style" w:hAnsi="Bookman Old Style" w:eastAsia="Times New Roman" w:cs="Arial"/>
+                <w:lang w:val="en-US" w:eastAsia="en-GB"/>
+              </w:rPr>
+              <w:t>Efek samping obat.</w:t>
+            </w:r>
+          </w:p>
+          <w:p>
+            <w:pPr>
+              <w:numPr>
+                <w:ilvl w:val="0"/>
+                <w:numId w:val="5"/>
+              </w:numPr>
+              <w:spacing w:after="0" w:line="360" w:lineRule="auto"/>
+              <w:ind w:left="845" w:leftChars="0" w:right="0" w:hanging="425" w:firstLineChars="0"/>
+              <w:rPr>
+                <w:rFonts w:hint="default" w:ascii="Bookman Old Style" w:hAnsi="Bookman Old Style" w:eastAsia="Times New Roman" w:cs="Arial"/>
+                <w:lang w:val="en-US" w:eastAsia="en-GB"/>
+              </w:rPr>
+            </w:pPr>
+            <w:r>
+              <w:rPr>
+                <w:rFonts w:hint="default" w:ascii="Bookman Old Style" w:hAnsi="Bookman Old Style" w:eastAsia="Times New Roman" w:cs="Arial"/>
+                <w:lang w:val="en-US" w:eastAsia="en-GB"/>
+              </w:rPr>
+              <w:t>Cara penyimpanan obat di rumah.</w:t>
+            </w:r>
+          </w:p>
+          <w:p>
+            <w:pPr>
+              <w:numPr>
+                <w:ilvl w:val="0"/>
+                <w:numId w:val="6"/>
+              </w:numPr>
+              <w:spacing w:after="0" w:line="360" w:lineRule="auto"/>
+              <w:ind w:left="432" w:leftChars="0" w:right="0" w:rightChars="0" w:hanging="432" w:firstLineChars="0"/>
+              <w:rPr>
+                <w:rFonts w:hint="default" w:ascii="Bookman Old Style" w:hAnsi="Bookman Old Style" w:eastAsia="Times New Roman" w:cs="Arial"/>
+                <w:lang w:val="en-US" w:eastAsia="en-GB"/>
+              </w:rPr>
+            </w:pPr>
+            <w:r>
+              <w:rPr>
+                <w:rFonts w:hint="default" w:ascii="Bookman Old Style" w:hAnsi="Bookman Old Style" w:eastAsia="Times New Roman" w:cs="Arial"/>
+                <w:lang w:val="en-US" w:eastAsia="en-GB"/>
+              </w:rPr>
+              <w:t>Petugas farmasi meminta pasien / keluarga pasien mengulang cara penggunaan obat yang telah disampaikan</w:t>
+            </w:r>
+          </w:p>
+          <w:p>
+            <w:pPr>
+              <w:numPr>
+                <w:ilvl w:val="0"/>
+                <w:numId w:val="6"/>
+              </w:numPr>
+              <w:spacing w:after="0" w:line="360" w:lineRule="auto"/>
+              <w:ind w:left="432" w:leftChars="0" w:right="0" w:rightChars="0" w:hanging="432" w:firstLineChars="0"/>
+              <w:rPr>
+                <w:rFonts w:hint="default" w:ascii="Bookman Old Style" w:hAnsi="Bookman Old Style" w:eastAsia="Times New Roman" w:cs="Arial"/>
+                <w:lang w:val="en-US" w:eastAsia="en-GB"/>
+              </w:rPr>
+            </w:pPr>
+            <w:r>
+              <w:rPr>
+                <w:rFonts w:hint="default" w:ascii="Bookman Old Style" w:hAnsi="Bookman Old Style" w:eastAsia="Times New Roman" w:cs="Arial"/>
+                <w:lang w:val="en-US" w:eastAsia="en-GB"/>
+              </w:rPr>
+              <w:t>Petugas farmasi memastikan pasien memahami informasi yang disampaikan petugas farmasi</w:t>
             </w:r>
           </w:p>
           <w:p>
@@ -3021,7 +3082,7 @@
           </w:tblCellMar>
         </w:tblPrEx>
         <w:trPr>
-          <w:trHeight w:val="3813" w:hRule="atLeast"/>
+          <w:trHeight w:val="5553" w:hRule="atLeast"/>
         </w:trPr>
         <w:tc>
           <w:tcPr>
@@ -3081,50 +3142,51 @@
               <mc:AlternateContent>
                 <mc:Choice Requires="wps">
                   <w:drawing>
-                    <wp:anchor distT="0" distB="0" distL="114300" distR="114300" simplePos="0" relativeHeight="251660288" behindDoc="0" locked="0" layoutInCell="1" allowOverlap="1">
+                    <wp:anchor distT="0" distB="0" distL="114300" distR="114300" simplePos="0" relativeHeight="251669504" behindDoc="0" locked="0" layoutInCell="1" allowOverlap="1">
                       <wp:simplePos x="0" y="0"/>
                       <wp:positionH relativeFrom="column">
-                        <wp:posOffset>655955</wp:posOffset>
+                        <wp:posOffset>3060700</wp:posOffset>
                       </wp:positionH>
                       <wp:positionV relativeFrom="paragraph">
-                        <wp:posOffset>90170</wp:posOffset>
+                        <wp:posOffset>99060</wp:posOffset>
                       </wp:positionV>
-                      <wp:extent cx="2729865" cy="774065"/>
-                      <wp:effectExtent l="4445" t="4445" r="8890" b="21590"/>
+                      <wp:extent cx="1297940" cy="762635"/>
+                      <wp:effectExtent l="4445" t="4445" r="12065" b="13970"/>
                       <wp:wrapNone/>
-                      <wp:docPr id="31" name="Oval 15"/>
+                      <wp:docPr id="9" name="Rectangle 3"/>
                       <wp:cNvGraphicFramePr/>
                       <a:graphic xmlns:a="http://schemas.openxmlformats.org/drawingml/2006/main">
                         <a:graphicData uri="http://schemas.microsoft.com/office/word/2010/wordprocessingShape">
                           <wps:wsp>
                             <wps:cNvSpPr/>
-                            <wps:spPr bwMode="auto">
+                            <wps:spPr>
                               <a:xfrm>
                                 <a:off x="0" y="0"/>
-                                <a:ext cx="2729865" cy="774065"/>
+                                <a:ext cx="1297940" cy="762635"/>
                               </a:xfrm>
-                              <a:prstGeom prst="ellipse">
+                              <a:prstGeom prst="rect">
                                 <a:avLst/>
                               </a:prstGeom>
                               <a:solidFill>
-                                <a:srgbClr val="FFFFFF"/>
+                                <a:sysClr val="window" lastClr="FFFFFF"/>
                               </a:solidFill>
-                              <a:ln w="9525">
+                              <a:ln w="3175" cap="flat" cmpd="sng" algn="ctr">
                                 <a:solidFill>
-                                  <a:srgbClr val="000000"/>
+                                  <a:sysClr val="windowText" lastClr="000000"/>
                                 </a:solidFill>
-                                <a:round/>
+                                <a:prstDash val="solid"/>
                               </a:ln>
+                              <a:effectLst/>
                             </wps:spPr>
                             <wps:txbx>
                               <w:txbxContent>
                                 <w:p>
                                   <w:pPr>
                                     <w:spacing w:after="0" w:line="240" w:lineRule="auto"/>
-                                    <w:ind w:left="0" w:firstLine="0"/>
+                                    <w:ind w:left="7" w:leftChars="0" w:hanging="7" w:firstLineChars="0"/>
                                     <w:jc w:val="center"/>
                                     <w:rPr>
-                                      <w:rFonts w:hint="default" w:ascii="Bookman Old Style" w:hAnsi="Bookman Old Style"/>
+                                      <w:rFonts w:hint="default" w:ascii="Bookman Old Style" w:hAnsi="Bookman Old Style" w:cs="Arial"/>
                                       <w:sz w:val="16"/>
                                       <w:szCs w:val="16"/>
                                       <w:lang w:val="en-US"/>
@@ -3132,17 +3194,17 @@
                                   </w:pPr>
                                   <w:r>
                                     <w:rPr>
-                                      <w:rFonts w:hint="default" w:ascii="Bookman Old Style" w:hAnsi="Bookman Old Style"/>
+                                      <w:rFonts w:hint="default" w:ascii="Bookman Old Style" w:hAnsi="Bookman Old Style" w:eastAsia="Times New Roman" w:cs="Arial"/>
                                       <w:sz w:val="16"/>
                                       <w:szCs w:val="16"/>
-                                      <w:lang w:val="en-US"/>
+                                      <w:lang w:val="en-US" w:eastAsia="en-GB"/>
                                     </w:rPr>
-                                    <w:t>Petugas farmasi menanyakan identitas pasien, asal poli, dan keluhan yang dirasakan</w:t>
+                                    <w:t>Petugas farmasi memastikan bahwa yang menerima obat adalah pasien atau keluarga pasien</w:t>
                                   </w:r>
                                 </w:p>
                               </w:txbxContent>
                             </wps:txbx>
-                            <wps:bodyPr rot="0" vert="horz" wrap="square" lIns="91440" tIns="45720" rIns="91440" bIns="45720" anchor="t" anchorCtr="0" upright="1">
+                            <wps:bodyPr rot="0" spcFirstLastPara="0" vertOverflow="overflow" horzOverflow="overflow" vert="horz" wrap="square" lIns="91440" tIns="45720" rIns="91440" bIns="45720" numCol="1" spcCol="0" rtlCol="0" fromWordArt="0" anchor="ctr" anchorCtr="0" forceAA="0" compatLnSpc="1">
                               <a:noAutofit/>
                             </wps:bodyPr>
                           </wps:wsp>
@@ -3153,9 +3215,9 @@
                 </mc:Choice>
                 <mc:Fallback>
                   <w:pict>
-                    <v:shape id="Oval 15" o:spid="_x0000_s1026" o:spt="3" type="#_x0000_t3" style="position:absolute;left:0pt;margin-left:51.65pt;margin-top:7.1pt;height:60.95pt;width:214.95pt;z-index:251660288;mso-width-relative:page;mso-height-relative:page;" fillcolor="#FFFFFF" filled="t" stroked="t" coordsize="21600,21600" o:gfxdata="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">
+                    <v:rect id="Rectangle 3" o:spid="_x0000_s1026" o:spt="1" style="position:absolute;left:0pt;margin-left:241pt;margin-top:7.8pt;height:60.05pt;width:102.2pt;z-index:251669504;v-text-anchor:middle;mso-width-relative:page;mso-height-relative:page;" fillcolor="#FFFFFF" filled="t" stroked="t" coordsize="21600,21600" o:gfxdata="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">
                       <v:fill on="t" focussize="0,0"/>
-                      <v:stroke color="#000000" joinstyle="round"/>
+                      <v:stroke weight="0.25pt" color="#000000" joinstyle="round"/>
                       <v:imagedata o:title=""/>
                       <o:lock v:ext="edit" aspectratio="f"/>
                       <v:textbox>
@@ -3163,10 +3225,10 @@
                           <w:p>
                             <w:pPr>
                               <w:spacing w:after="0" w:line="240" w:lineRule="auto"/>
-                              <w:ind w:left="0" w:firstLine="0"/>
+                              <w:ind w:left="7" w:leftChars="0" w:hanging="7" w:firstLineChars="0"/>
                               <w:jc w:val="center"/>
                               <w:rPr>
-                                <w:rFonts w:hint="default" w:ascii="Bookman Old Style" w:hAnsi="Bookman Old Style"/>
+                                <w:rFonts w:hint="default" w:ascii="Bookman Old Style" w:hAnsi="Bookman Old Style" w:cs="Arial"/>
                                 <w:sz w:val="16"/>
                                 <w:szCs w:val="16"/>
                                 <w:lang w:val="en-US"/>
@@ -3174,180 +3236,21 @@
                             </w:pPr>
                             <w:r>
                               <w:rPr>
-                                <w:rFonts w:hint="default" w:ascii="Bookman Old Style" w:hAnsi="Bookman Old Style"/>
+                                <w:rFonts w:hint="default" w:ascii="Bookman Old Style" w:hAnsi="Bookman Old Style" w:eastAsia="Times New Roman" w:cs="Arial"/>
                                 <w:sz w:val="16"/>
                                 <w:szCs w:val="16"/>
-                                <w:lang w:val="en-US"/>
+                                <w:lang w:val="en-US" w:eastAsia="en-GB"/>
                               </w:rPr>
-                              <w:t>Petugas farmasi menanyakan identitas pasien, asal poli, dan keluhan yang dirasakan</w:t>
+                              <w:t>Petugas farmasi memastikan bahwa yang menerima obat adalah pasien atau keluarga pasien</w:t>
                             </w:r>
                           </w:p>
                         </w:txbxContent>
                       </v:textbox>
-                    </v:shape>
+                    </v:rect>
                   </w:pict>
                 </mc:Fallback>
               </mc:AlternateContent>
             </w:r>
-          </w:p>
-          <w:p>
-            <w:pPr>
-              <w:tabs>
-                <w:tab w:val="center" w:pos="4680"/>
-                <w:tab w:val="right" w:pos="9360"/>
-              </w:tabs>
-              <w:spacing w:after="0" w:line="240" w:lineRule="auto"/>
-              <w:ind w:left="0" w:right="-108" w:firstLine="0"/>
-              <w:jc w:val="center"/>
-              <w:rPr>
-                <w:rFonts w:ascii="Bookman Old Style" w:hAnsi="Bookman Old Style" w:eastAsia="Times New Roman"/>
-                <w:lang w:val="en-GB" w:eastAsia="en-GB"/>
-              </w:rPr>
-            </w:pPr>
-          </w:p>
-          <w:p>
-            <w:pPr>
-              <w:tabs>
-                <w:tab w:val="center" w:pos="4680"/>
-                <w:tab w:val="right" w:pos="9360"/>
-              </w:tabs>
-              <w:spacing w:after="0" w:line="240" w:lineRule="auto"/>
-              <w:ind w:left="0" w:right="-108" w:firstLine="0"/>
-              <w:rPr>
-                <w:rFonts w:ascii="Bookman Old Style" w:hAnsi="Bookman Old Style" w:eastAsia="Times New Roman"/>
-                <w:lang w:eastAsia="en-GB"/>
-              </w:rPr>
-            </w:pPr>
-          </w:p>
-          <w:p>
-            <w:pPr>
-              <w:tabs>
-                <w:tab w:val="center" w:pos="4680"/>
-                <w:tab w:val="right" w:pos="9360"/>
-              </w:tabs>
-              <w:spacing w:after="0" w:line="240" w:lineRule="auto"/>
-              <w:ind w:left="0" w:right="-108" w:firstLine="0"/>
-              <w:rPr>
-                <w:rFonts w:ascii="Bookman Old Style" w:hAnsi="Bookman Old Style" w:eastAsia="Times New Roman"/>
-                <w:lang w:eastAsia="en-GB"/>
-              </w:rPr>
-            </w:pPr>
-          </w:p>
-          <w:p>
-            <w:pPr>
-              <w:tabs>
-                <w:tab w:val="center" w:pos="4680"/>
-                <w:tab w:val="right" w:pos="9360"/>
-              </w:tabs>
-              <w:spacing w:after="0" w:line="240" w:lineRule="auto"/>
-              <w:ind w:left="0" w:right="-108" w:firstLine="0"/>
-              <w:rPr>
-                <w:rFonts w:ascii="Bookman Old Style" w:hAnsi="Bookman Old Style" w:eastAsia="Times New Roman"/>
-                <w:lang w:eastAsia="en-GB"/>
-              </w:rPr>
-            </w:pPr>
-          </w:p>
-          <w:p>
-            <w:pPr>
-              <w:tabs>
-                <w:tab w:val="center" w:pos="4680"/>
-                <w:tab w:val="right" w:pos="9360"/>
-              </w:tabs>
-              <w:spacing w:after="0" w:line="240" w:lineRule="auto"/>
-              <w:ind w:left="0" w:right="-108" w:firstLine="0"/>
-              <w:rPr>
-                <w:rFonts w:ascii="Bookman Old Style" w:hAnsi="Bookman Old Style" w:eastAsia="Times New Roman"/>
-                <w:lang w:eastAsia="en-GB"/>
-              </w:rPr>
-            </w:pPr>
-            <w:r>
-              <w:rPr>
-                <w:rFonts w:ascii="Bookman Old Style" w:hAnsi="Bookman Old Style" w:eastAsia="Times New Roman"/>
-              </w:rPr>
-              <mc:AlternateContent>
-                <mc:Choice Requires="wps">
-                  <w:drawing>
-                    <wp:anchor distT="0" distB="0" distL="113665" distR="113665" simplePos="0" relativeHeight="251670528" behindDoc="0" locked="0" layoutInCell="1" allowOverlap="1">
-                      <wp:simplePos x="0" y="0"/>
-                      <wp:positionH relativeFrom="column">
-                        <wp:posOffset>1791335</wp:posOffset>
-                      </wp:positionH>
-                      <wp:positionV relativeFrom="paragraph">
-                        <wp:posOffset>185420</wp:posOffset>
-                      </wp:positionV>
-                      <wp:extent cx="292735" cy="0"/>
-                      <wp:effectExtent l="49530" t="0" r="64770" b="12065"/>
-                      <wp:wrapNone/>
-                      <wp:docPr id="27" name="Straight Arrow Connector 19"/>
-                      <wp:cNvGraphicFramePr/>
-                      <a:graphic xmlns:a="http://schemas.openxmlformats.org/drawingml/2006/main">
-                        <a:graphicData uri="http://schemas.microsoft.com/office/word/2010/wordprocessingShape">
-                          <wps:wsp>
-                            <wps:cNvCnPr/>
-                            <wps:spPr bwMode="auto">
-                              <a:xfrm rot="5400000">
-                                <a:off x="0" y="0"/>
-                                <a:ext cx="292735" cy="0"/>
-                              </a:xfrm>
-                              <a:prstGeom prst="straightConnector1">
-                                <a:avLst/>
-                              </a:prstGeom>
-                              <a:noFill/>
-                              <a:ln w="9525" algn="ctr">
-                                <a:solidFill>
-                                  <a:srgbClr val="000000"/>
-                                </a:solidFill>
-                                <a:round/>
-                                <a:tailEnd type="arrow" w="med" len="med"/>
-                              </a:ln>
-                            </wps:spPr>
-                            <wps:bodyPr/>
-                          </wps:wsp>
-                        </a:graphicData>
-                      </a:graphic>
-                    </wp:anchor>
-                  </w:drawing>
-                </mc:Choice>
-                <mc:Fallback>
-                  <w:pict>
-                    <v:shape id="Straight Arrow Connector 19" o:spid="_x0000_s1026" o:spt="32" type="#_x0000_t32" style="position:absolute;left:0pt;margin-left:141.05pt;margin-top:14.6pt;height:0pt;width:23.05pt;rotation:5898240f;z-index:251670528;mso-width-relative:page;mso-height-relative:page;" filled="f" stroked="t" coordsize="21600,21600" o:gfxdata="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">
-                      <v:fill on="f" focussize="0,0"/>
-                      <v:stroke color="#000000" joinstyle="round" endarrow="open"/>
-                      <v:imagedata o:title=""/>
-                      <o:lock v:ext="edit" aspectratio="f"/>
-                    </v:shape>
-                  </w:pict>
-                </mc:Fallback>
-              </mc:AlternateContent>
-            </w:r>
-          </w:p>
-          <w:p>
-            <w:pPr>
-              <w:tabs>
-                <w:tab w:val="center" w:pos="4680"/>
-                <w:tab w:val="right" w:pos="9360"/>
-              </w:tabs>
-              <w:spacing w:after="0" w:line="240" w:lineRule="auto"/>
-              <w:ind w:left="0" w:right="-108" w:firstLine="0"/>
-              <w:rPr>
-                <w:rFonts w:ascii="Bookman Old Style" w:hAnsi="Bookman Old Style" w:eastAsia="Times New Roman"/>
-                <w:lang w:eastAsia="en-GB"/>
-              </w:rPr>
-            </w:pPr>
-          </w:p>
-          <w:p>
-            <w:pPr>
-              <w:tabs>
-                <w:tab w:val="center" w:pos="4680"/>
-                <w:tab w:val="right" w:pos="9360"/>
-              </w:tabs>
-              <w:spacing w:after="0" w:line="240" w:lineRule="auto"/>
-              <w:ind w:left="0" w:right="-108" w:firstLine="0"/>
-              <w:rPr>
-                <w:rFonts w:ascii="Bookman Old Style" w:hAnsi="Bookman Old Style" w:eastAsia="Times New Roman"/>
-                <w:lang w:eastAsia="en-GB"/>
-              </w:rPr>
-            </w:pPr>
             <w:r>
               <mc:AlternateContent>
                 <mc:Choice Requires="wps">
@@ -3355,15 +3258,15 @@
                     <wp:anchor distT="0" distB="0" distL="114300" distR="114300" simplePos="0" relativeHeight="251668480" behindDoc="0" locked="0" layoutInCell="1" allowOverlap="1">
                       <wp:simplePos x="0" y="0"/>
                       <wp:positionH relativeFrom="column">
-                        <wp:posOffset>850900</wp:posOffset>
+                        <wp:posOffset>1527810</wp:posOffset>
                       </wp:positionH>
                       <wp:positionV relativeFrom="paragraph">
-                        <wp:posOffset>34925</wp:posOffset>
+                        <wp:posOffset>146050</wp:posOffset>
                       </wp:positionV>
-                      <wp:extent cx="2347595" cy="595630"/>
-                      <wp:effectExtent l="4445" t="4445" r="10160" b="9525"/>
+                      <wp:extent cx="1144270" cy="655320"/>
+                      <wp:effectExtent l="4445" t="5080" r="13335" b="6350"/>
                       <wp:wrapNone/>
-                      <wp:docPr id="30" name="Rectangle 3"/>
+                      <wp:docPr id="7" name="Rectangle 3"/>
                       <wp:cNvGraphicFramePr/>
                       <a:graphic xmlns:a="http://schemas.openxmlformats.org/drawingml/2006/main">
                         <a:graphicData uri="http://schemas.microsoft.com/office/word/2010/wordprocessingShape">
@@ -3372,7 +3275,7 @@
                             <wps:spPr>
                               <a:xfrm>
                                 <a:off x="0" y="0"/>
-                                <a:ext cx="2347595" cy="595630"/>
+                                <a:ext cx="1144270" cy="655320"/>
                               </a:xfrm>
                               <a:prstGeom prst="rect">
                                 <a:avLst/>
@@ -3409,7 +3312,7 @@
                                       <w:szCs w:val="16"/>
                                       <w:lang w:val="en-US"/>
                                     </w:rPr>
-                                    <w:t>Petugas farmasi memberikan informasi penggunaan obat yang diresepkan</w:t>
+                                    <w:t>Petugas farmasi memeriksa ulang identitas pasien</w:t>
                                   </w:r>
                                 </w:p>
                               </w:txbxContent>
@@ -3425,7 +3328,7 @@
                 </mc:Choice>
                 <mc:Fallback>
                   <w:pict>
-                    <v:rect id="Rectangle 3" o:spid="_x0000_s1026" o:spt="1" style="position:absolute;left:0pt;margin-left:67pt;margin-top:2.75pt;height:46.9pt;width:184.85pt;z-index:251668480;v-text-anchor:middle;mso-width-relative:page;mso-height-relative:page;" fillcolor="#FFFFFF" filled="t" stroked="t" coordsize="21600,21600" o:gfxdata="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">
+                    <v:rect id="Rectangle 3" o:spid="_x0000_s1026" o:spt="1" style="position:absolute;left:0pt;margin-left:120.3pt;margin-top:11.5pt;height:51.6pt;width:90.1pt;z-index:251668480;v-text-anchor:middle;mso-width-relative:page;mso-height-relative:page;" fillcolor="#FFFFFF" filled="t" stroked="t" coordsize="21600,21600" o:gfxdata="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">
                       <v:fill on="t" focussize="0,0"/>
                       <v:stroke weight="0.25pt" color="#000000" joinstyle="round"/>
                       <v:imagedata o:title=""/>
@@ -3451,7 +3354,7 @@
                                 <w:szCs w:val="16"/>
                                 <w:lang w:val="en-US"/>
                               </w:rPr>
-                              <w:t>Petugas farmasi memberikan informasi penggunaan obat yang diresepkan</w:t>
+                              <w:t>Petugas farmasi memeriksa ulang identitas pasien</w:t>
                             </w:r>
                           </w:p>
                         </w:txbxContent>
@@ -3470,175 +3373,61 @@
               </w:tabs>
               <w:spacing w:after="0" w:line="240" w:lineRule="auto"/>
               <w:ind w:left="0" w:right="-108" w:firstLine="0"/>
+              <w:jc w:val="center"/>
               <w:rPr>
                 <w:rFonts w:ascii="Bookman Old Style" w:hAnsi="Bookman Old Style" w:eastAsia="Times New Roman"/>
-                <w:lang w:eastAsia="en-GB"/>
-              </w:rPr>
-            </w:pPr>
-          </w:p>
-          <w:p>
-            <w:pPr>
-              <w:tabs>
-                <w:tab w:val="center" w:pos="4680"/>
-                <w:tab w:val="right" w:pos="9360"/>
-              </w:tabs>
-              <w:spacing w:after="0" w:line="240" w:lineRule="auto"/>
-              <w:ind w:left="0" w:right="-108" w:firstLine="0"/>
-              <w:rPr>
-                <w:rFonts w:ascii="Bookman Old Style" w:hAnsi="Bookman Old Style" w:eastAsia="Times New Roman"/>
-                <w:lang w:eastAsia="en-GB"/>
-              </w:rPr>
-            </w:pPr>
-          </w:p>
-          <w:p>
-            <w:pPr>
-              <w:tabs>
-                <w:tab w:val="center" w:pos="4680"/>
-                <w:tab w:val="right" w:pos="9360"/>
-              </w:tabs>
-              <w:spacing w:after="0" w:line="240" w:lineRule="auto"/>
-              <w:ind w:left="0" w:right="-108" w:firstLine="0"/>
-              <w:rPr>
-                <w:rFonts w:ascii="Bookman Old Style" w:hAnsi="Bookman Old Style" w:eastAsia="Times New Roman"/>
-                <w:lang w:eastAsia="en-GB"/>
-              </w:rPr>
-            </w:pPr>
-            <w:r>
-              <w:rPr>
-                <w:rFonts w:ascii="Bookman Old Style" w:hAnsi="Bookman Old Style" w:eastAsia="Times New Roman"/>
-              </w:rPr>
+                <w:lang w:val="en-GB" w:eastAsia="en-GB"/>
+              </w:rPr>
+            </w:pPr>
+            <w:r>
               <mc:AlternateContent>
                 <mc:Choice Requires="wps">
                   <w:drawing>
-                    <wp:anchor distT="0" distB="0" distL="113665" distR="113665" simplePos="0" relativeHeight="251671552" behindDoc="0" locked="0" layoutInCell="1" allowOverlap="1">
+                    <wp:anchor distT="0" distB="0" distL="114300" distR="114300" simplePos="0" relativeHeight="251667456" behindDoc="0" locked="0" layoutInCell="1" allowOverlap="1">
                       <wp:simplePos x="0" y="0"/>
                       <wp:positionH relativeFrom="column">
-                        <wp:posOffset>1743710</wp:posOffset>
+                        <wp:posOffset>113030</wp:posOffset>
                       </wp:positionH>
                       <wp:positionV relativeFrom="paragraph">
-                        <wp:posOffset>301625</wp:posOffset>
+                        <wp:posOffset>8255</wp:posOffset>
                       </wp:positionV>
-                      <wp:extent cx="292735" cy="0"/>
-                      <wp:effectExtent l="49530" t="0" r="64770" b="12065"/>
+                      <wp:extent cx="1097280" cy="595630"/>
+                      <wp:effectExtent l="4445" t="4445" r="22225" b="9525"/>
                       <wp:wrapNone/>
-                      <wp:docPr id="8" name="Straight Arrow Connector 19"/>
-                      <wp:cNvGraphicFramePr/>
-                      <a:graphic xmlns:a="http://schemas.openxmlformats.org/drawingml/2006/main">
-                        <a:graphicData uri="http://schemas.microsoft.com/office/word/2010/wordprocessingShape">
-                          <wps:wsp>
-                            <wps:cNvCnPr/>
-                            <wps:spPr bwMode="auto">
-                              <a:xfrm rot="5400000">
-                                <a:off x="0" y="0"/>
-                                <a:ext cx="292735" cy="0"/>
-                              </a:xfrm>
-                              <a:prstGeom prst="straightConnector1">
-                                <a:avLst/>
-                              </a:prstGeom>
-                              <a:noFill/>
-                              <a:ln w="9525" algn="ctr">
-                                <a:solidFill>
-                                  <a:srgbClr val="000000"/>
-                                </a:solidFill>
-                                <a:round/>
-                                <a:tailEnd type="arrow" w="med" len="med"/>
-                              </a:ln>
-                            </wps:spPr>
-                            <wps:bodyPr/>
-                          </wps:wsp>
-                        </a:graphicData>
-                      </a:graphic>
-                    </wp:anchor>
-                  </w:drawing>
-                </mc:Choice>
-                <mc:Fallback>
-                  <w:pict>
-                    <v:shape id="Straight Arrow Connector 19" o:spid="_x0000_s1026" o:spt="32" type="#_x0000_t32" style="position:absolute;left:0pt;margin-left:137.3pt;margin-top:23.75pt;height:0pt;width:23.05pt;rotation:5898240f;z-index:251671552;mso-width-relative:page;mso-height-relative:page;" filled="f" stroked="t" coordsize="21600,21600" o:gfxdata="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">
-                      <v:fill on="f" focussize="0,0"/>
-                      <v:stroke color="#000000" joinstyle="round" endarrow="open"/>
-                      <v:imagedata o:title=""/>
-                      <o:lock v:ext="edit" aspectratio="f"/>
-                    </v:shape>
-                  </w:pict>
-                </mc:Fallback>
-              </mc:AlternateContent>
-            </w:r>
-          </w:p>
-          <w:p>
-            <w:pPr>
-              <w:tabs>
-                <w:tab w:val="center" w:pos="4680"/>
-                <w:tab w:val="right" w:pos="9360"/>
-              </w:tabs>
-              <w:spacing w:after="0" w:line="240" w:lineRule="auto"/>
-              <w:ind w:left="0" w:right="-108" w:firstLine="0"/>
-              <w:rPr>
-                <w:rFonts w:ascii="Bookman Old Style" w:hAnsi="Bookman Old Style" w:eastAsia="Times New Roman"/>
-                <w:lang w:eastAsia="en-GB"/>
-              </w:rPr>
-            </w:pPr>
-          </w:p>
-          <w:p>
-            <w:pPr>
-              <w:tabs>
-                <w:tab w:val="center" w:pos="4680"/>
-                <w:tab w:val="right" w:pos="9360"/>
-              </w:tabs>
-              <w:spacing w:after="0" w:line="240" w:lineRule="auto"/>
-              <w:ind w:left="0" w:right="-108" w:firstLine="0"/>
-              <w:rPr>
-                <w:rFonts w:ascii="Bookman Old Style" w:hAnsi="Bookman Old Style" w:eastAsia="Times New Roman"/>
-                <w:lang w:val="en-GB" w:eastAsia="en-GB"/>
-              </w:rPr>
-            </w:pPr>
-            <w:r>
-              <mc:AlternateContent>
-                <mc:Choice Requires="wps">
-                  <w:drawing>
-                    <wp:anchor distT="0" distB="0" distL="114300" distR="114300" simplePos="0" relativeHeight="251669504" behindDoc="0" locked="0" layoutInCell="1" allowOverlap="1">
-                      <wp:simplePos x="0" y="0"/>
-                      <wp:positionH relativeFrom="column">
-                        <wp:posOffset>618490</wp:posOffset>
-                      </wp:positionH>
-                      <wp:positionV relativeFrom="paragraph">
-                        <wp:posOffset>113030</wp:posOffset>
-                      </wp:positionV>
-                      <wp:extent cx="2907665" cy="915670"/>
-                      <wp:effectExtent l="4445" t="4445" r="21590" b="13335"/>
-                      <wp:wrapNone/>
-                      <wp:docPr id="7" name="Oval 15"/>
+                      <wp:docPr id="30" name="Rectangle 3"/>
                       <wp:cNvGraphicFramePr/>
                       <a:graphic xmlns:a="http://schemas.openxmlformats.org/drawingml/2006/main">
                         <a:graphicData uri="http://schemas.microsoft.com/office/word/2010/wordprocessingShape">
                           <wps:wsp>
                             <wps:cNvSpPr/>
-                            <wps:spPr bwMode="auto">
+                            <wps:spPr>
                               <a:xfrm>
                                 <a:off x="0" y="0"/>
-                                <a:ext cx="2907665" cy="915670"/>
+                                <a:ext cx="1097280" cy="595630"/>
                               </a:xfrm>
-                              <a:prstGeom prst="ellipse">
+                              <a:prstGeom prst="roundRect">
                                 <a:avLst/>
                               </a:prstGeom>
                               <a:solidFill>
-                                <a:srgbClr val="FFFFFF"/>
+                                <a:sysClr val="window" lastClr="FFFFFF"/>
                               </a:solidFill>
-                              <a:ln w="9525">
+                              <a:ln w="3175" cap="flat" cmpd="sng" algn="ctr">
                                 <a:solidFill>
-                                  <a:srgbClr val="000000"/>
+                                  <a:sysClr val="windowText" lastClr="000000"/>
                                 </a:solidFill>
-                                <a:round/>
+                                <a:prstDash val="solid"/>
                               </a:ln>
+                              <a:effectLst/>
                             </wps:spPr>
                             <wps:txbx>
                               <w:txbxContent>
                                 <w:p>
                                   <w:pPr>
                                     <w:spacing w:after="0" w:line="240" w:lineRule="auto"/>
-                                    <w:ind w:left="0" w:firstLine="0"/>
+                                    <w:ind w:left="7" w:leftChars="0" w:hanging="7" w:firstLineChars="0"/>
                                     <w:jc w:val="center"/>
                                     <w:rPr>
-                                      <w:rFonts w:hint="default" w:ascii="Bookman Old Style" w:hAnsi="Bookman Old Style"/>
+                                      <w:rFonts w:hint="default" w:ascii="Bookman Old Style" w:hAnsi="Bookman Old Style" w:cs="Arial"/>
                                       <w:sz w:val="16"/>
                                       <w:szCs w:val="16"/>
                                       <w:lang w:val="en-US"/>
@@ -3646,17 +3435,17 @@
                                   </w:pPr>
                                   <w:r>
                                     <w:rPr>
-                                      <w:rFonts w:hint="default" w:ascii="Bookman Old Style" w:hAnsi="Bookman Old Style"/>
+                                      <w:rFonts w:hint="default" w:ascii="Bookman Old Style" w:hAnsi="Bookman Old Style" w:cs="Arial"/>
                                       <w:sz w:val="16"/>
                                       <w:szCs w:val="16"/>
                                       <w:lang w:val="en-US"/>
                                     </w:rPr>
-                                    <w:t>Petugas farmasi mendokumentasikan setiap kegiatan pelayanan informasi penggunaan obat</w:t>
+                                    <w:t>Petugas farmasi memanggil nama pasien</w:t>
                                   </w:r>
                                 </w:p>
                               </w:txbxContent>
                             </wps:txbx>
-                            <wps:bodyPr rot="0" vert="horz" wrap="square" lIns="91440" tIns="45720" rIns="91440" bIns="45720" anchor="t" anchorCtr="0" upright="1">
+                            <wps:bodyPr rot="0" spcFirstLastPara="0" vertOverflow="overflow" horzOverflow="overflow" vert="horz" wrap="square" lIns="91440" tIns="45720" rIns="91440" bIns="45720" numCol="1" spcCol="0" rtlCol="0" fromWordArt="0" anchor="ctr" anchorCtr="0" forceAA="0" compatLnSpc="1">
                               <a:noAutofit/>
                             </wps:bodyPr>
                           </wps:wsp>
@@ -3667,9 +3456,9 @@
                 </mc:Choice>
                 <mc:Fallback>
                   <w:pict>
-                    <v:shape id="Oval 15" o:spid="_x0000_s1026" o:spt="3" type="#_x0000_t3" style="position:absolute;left:0pt;margin-left:48.7pt;margin-top:8.9pt;height:72.1pt;width:228.95pt;z-index:251669504;mso-width-relative:page;mso-height-relative:page;" fillcolor="#FFFFFF" filled="t" stroked="t" coordsize="21600,21600" o:gfxdata="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">
+                    <v:roundrect id="Rectangle 3" o:spid="_x0000_s1026" o:spt="2" style="position:absolute;left:0pt;margin-left:8.9pt;margin-top:0.65pt;height:46.9pt;width:86.4pt;z-index:251667456;v-text-anchor:middle;mso-width-relative:page;mso-height-relative:page;" fillcolor="#FFFFFF" filled="t" stroked="t" coordsize="21600,21600" arcsize="0.166666666666667" o:gfxdata="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">
                       <v:fill on="t" focussize="0,0"/>
-                      <v:stroke color="#000000" joinstyle="round"/>
+                      <v:stroke weight="0.25pt" color="#000000" joinstyle="round"/>
                       <v:imagedata o:title=""/>
                       <o:lock v:ext="edit" aspectratio="f"/>
                       <v:textbox>
@@ -3677,10 +3466,10 @@
                           <w:p>
                             <w:pPr>
                               <w:spacing w:after="0" w:line="240" w:lineRule="auto"/>
-                              <w:ind w:left="0" w:firstLine="0"/>
+                              <w:ind w:left="7" w:leftChars="0" w:hanging="7" w:firstLineChars="0"/>
                               <w:jc w:val="center"/>
                               <w:rPr>
-                                <w:rFonts w:hint="default" w:ascii="Bookman Old Style" w:hAnsi="Bookman Old Style"/>
+                                <w:rFonts w:hint="default" w:ascii="Bookman Old Style" w:hAnsi="Bookman Old Style" w:cs="Arial"/>
                                 <w:sz w:val="16"/>
                                 <w:szCs w:val="16"/>
                                 <w:lang w:val="en-US"/>
@@ -3688,17 +3477,17 @@
                             </w:pPr>
                             <w:r>
                               <w:rPr>
-                                <w:rFonts w:hint="default" w:ascii="Bookman Old Style" w:hAnsi="Bookman Old Style"/>
+                                <w:rFonts w:hint="default" w:ascii="Bookman Old Style" w:hAnsi="Bookman Old Style" w:cs="Arial"/>
                                 <w:sz w:val="16"/>
                                 <w:szCs w:val="16"/>
                                 <w:lang w:val="en-US"/>
                               </w:rPr>
-                              <w:t>Petugas farmasi mendokumentasikan setiap kegiatan pelayanan informasi penggunaan obat</w:t>
+                              <w:t>Petugas farmasi memanggil nama pasien</w:t>
                             </w:r>
                           </w:p>
                         </w:txbxContent>
                       </v:textbox>
-                    </v:shape>
+                    </v:roundrect>
                   </w:pict>
                 </mc:Fallback>
               </mc:AlternateContent>
@@ -3714,9 +3503,153 @@
               <w:ind w:left="0" w:right="-108" w:firstLine="0"/>
               <w:rPr>
                 <w:rFonts w:ascii="Bookman Old Style" w:hAnsi="Bookman Old Style" w:eastAsia="Times New Roman"/>
-                <w:lang w:val="id-ID" w:eastAsia="en-GB"/>
-              </w:rPr>
-            </w:pPr>
+                <w:lang w:eastAsia="en-GB"/>
+              </w:rPr>
+            </w:pPr>
+            <w:r>
+              <w:rPr>
+                <w:sz w:val="22"/>
+              </w:rPr>
+              <mc:AlternateContent>
+                <mc:Choice Requires="wps">
+                  <w:drawing>
+                    <wp:anchor distT="0" distB="0" distL="114300" distR="114300" simplePos="0" relativeHeight="251675648" behindDoc="0" locked="0" layoutInCell="1" allowOverlap="1">
+                      <wp:simplePos x="0" y="0"/>
+                      <wp:positionH relativeFrom="column">
+                        <wp:posOffset>2672080</wp:posOffset>
+                      </wp:positionH>
+                      <wp:positionV relativeFrom="paragraph">
+                        <wp:posOffset>148590</wp:posOffset>
+                      </wp:positionV>
+                      <wp:extent cx="388620" cy="6985"/>
+                      <wp:effectExtent l="0" t="43815" r="11430" b="63500"/>
+                      <wp:wrapNone/>
+                      <wp:docPr id="16" name="Straight Arrow Connector 16"/>
+                      <wp:cNvGraphicFramePr/>
+                      <a:graphic xmlns:a="http://schemas.openxmlformats.org/drawingml/2006/main">
+                        <a:graphicData uri="http://schemas.microsoft.com/office/word/2010/wordprocessingShape">
+                          <wps:wsp>
+                            <wps:cNvCnPr>
+                              <a:stCxn id="7" idx="3"/>
+                              <a:endCxn id="9" idx="1"/>
+                            </wps:cNvCnPr>
+                            <wps:spPr>
+                              <a:xfrm>
+                                <a:off x="5171440" y="3645535"/>
+                                <a:ext cx="388620" cy="6985"/>
+                              </a:xfrm>
+                              <a:prstGeom prst="straightConnector1">
+                                <a:avLst/>
+                              </a:prstGeom>
+                              <a:ln>
+                                <a:tailEnd type="arrow" w="med" len="med"/>
+                              </a:ln>
+                            </wps:spPr>
+                            <wps:style>
+                              <a:lnRef idx="1">
+                                <a:schemeClr val="dk1"/>
+                              </a:lnRef>
+                              <a:fillRef idx="0">
+                                <a:schemeClr val="dk1"/>
+                              </a:fillRef>
+                              <a:effectRef idx="0">
+                                <a:schemeClr val="dk1"/>
+                              </a:effectRef>
+                              <a:fontRef idx="minor">
+                                <a:schemeClr val="tx1"/>
+                              </a:fontRef>
+                            </wps:style>
+                            <wps:bodyPr/>
+                          </wps:wsp>
+                        </a:graphicData>
+                      </a:graphic>
+                    </wp:anchor>
+                  </w:drawing>
+                </mc:Choice>
+                <mc:Fallback>
+                  <w:pict>
+                    <v:shape id="_x0000_s1026" o:spid="_x0000_s1026" o:spt="32" type="#_x0000_t32" style="position:absolute;left:0pt;margin-left:210.4pt;margin-top:11.7pt;height:0.55pt;width:30.6pt;z-index:251675648;mso-width-relative:page;mso-height-relative:page;" filled="f" stroked="t" coordsize="21600,21600" o:gfxdata="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">
+                      <v:fill on="f" focussize="0,0"/>
+                      <v:stroke weight="0.5pt" color="#000000 [3200]" miterlimit="8" joinstyle="miter" endarrow="open"/>
+                      <v:imagedata o:title=""/>
+                      <o:lock v:ext="edit" aspectratio="f"/>
+                    </v:shape>
+                  </w:pict>
+                </mc:Fallback>
+              </mc:AlternateContent>
+            </w:r>
+            <w:r>
+              <w:rPr>
+                <w:sz w:val="22"/>
+              </w:rPr>
+              <mc:AlternateContent>
+                <mc:Choice Requires="wps">
+                  <w:drawing>
+                    <wp:anchor distT="0" distB="0" distL="114300" distR="114300" simplePos="0" relativeHeight="251674624" behindDoc="0" locked="0" layoutInCell="1" allowOverlap="1">
+                      <wp:simplePos x="0" y="0"/>
+                      <wp:positionH relativeFrom="column">
+                        <wp:posOffset>1210310</wp:posOffset>
+                      </wp:positionH>
+                      <wp:positionV relativeFrom="paragraph">
+                        <wp:posOffset>143510</wp:posOffset>
+                      </wp:positionV>
+                      <wp:extent cx="317500" cy="5080"/>
+                      <wp:effectExtent l="0" t="45720" r="6350" b="63500"/>
+                      <wp:wrapNone/>
+                      <wp:docPr id="15" name="Straight Arrow Connector 15"/>
+                      <wp:cNvGraphicFramePr/>
+                      <a:graphic xmlns:a="http://schemas.openxmlformats.org/drawingml/2006/main">
+                        <a:graphicData uri="http://schemas.microsoft.com/office/word/2010/wordprocessingShape">
+                          <wps:wsp>
+                            <wps:cNvCnPr>
+                              <a:stCxn id="30" idx="3"/>
+                              <a:endCxn id="7" idx="1"/>
+                            </wps:cNvCnPr>
+                            <wps:spPr>
+                              <a:xfrm>
+                                <a:off x="3709670" y="3606165"/>
+                                <a:ext cx="317500" cy="5080"/>
+                              </a:xfrm>
+                              <a:prstGeom prst="straightConnector1">
+                                <a:avLst/>
+                              </a:prstGeom>
+                              <a:ln>
+                                <a:tailEnd type="arrow" w="med" len="med"/>
+                              </a:ln>
+                            </wps:spPr>
+                            <wps:style>
+                              <a:lnRef idx="1">
+                                <a:schemeClr val="dk1"/>
+                              </a:lnRef>
+                              <a:fillRef idx="0">
+                                <a:schemeClr val="dk1"/>
+                              </a:fillRef>
+                              <a:effectRef idx="0">
+                                <a:schemeClr val="dk1"/>
+                              </a:effectRef>
+                              <a:fontRef idx="minor">
+                                <a:schemeClr val="tx1"/>
+                              </a:fontRef>
+                            </wps:style>
+                            <wps:bodyPr/>
+                          </wps:wsp>
+                        </a:graphicData>
+                      </a:graphic>
+                    </wp:anchor>
+                  </w:drawing>
+                </mc:Choice>
+                <mc:Fallback>
+                  <w:pict>
+                    <v:shape id="_x0000_s1026" o:spid="_x0000_s1026" o:spt="32" type="#_x0000_t32" style="position:absolute;left:0pt;margin-left:95.3pt;margin-top:11.3pt;height:0.4pt;width:25pt;z-index:251674624;mso-width-relative:page;mso-height-relative:page;" filled="f" stroked="t" coordsize="21600,21600" o:gfxdata="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">
+                      <v:fill on="f" focussize="0,0"/>
+                      <v:stroke weight="0.5pt" color="#000000 [3200]" miterlimit="8" joinstyle="miter" endarrow="open"/>
+                      <v:imagedata o:title=""/>
+                      <o:lock v:ext="edit" aspectratio="f"/>
+                    </v:shape>
+                  </w:pict>
+                </mc:Fallback>
+              </mc:AlternateContent>
+            </w:r>
           </w:p>
           <w:p>
             <w:pPr>
@@ -3728,7 +3661,7 @@
               <w:ind w:left="0" w:right="-108" w:firstLine="0"/>
               <w:rPr>
                 <w:rFonts w:ascii="Bookman Old Style" w:hAnsi="Bookman Old Style" w:eastAsia="Times New Roman"/>
-                <w:lang w:val="id-ID" w:eastAsia="en-GB"/>
+                <w:lang w:eastAsia="en-GB"/>
               </w:rPr>
             </w:pPr>
           </w:p>
@@ -3742,9 +3675,857 @@
               <w:ind w:left="0" w:right="-108" w:firstLine="0"/>
               <w:rPr>
                 <w:rFonts w:ascii="Bookman Old Style" w:hAnsi="Bookman Old Style" w:eastAsia="Times New Roman"/>
+                <w:lang w:eastAsia="en-GB"/>
+              </w:rPr>
+            </w:pPr>
+          </w:p>
+          <w:p>
+            <w:pPr>
+              <w:tabs>
+                <w:tab w:val="center" w:pos="4680"/>
+                <w:tab w:val="right" w:pos="9360"/>
+              </w:tabs>
+              <w:spacing w:after="0" w:line="240" w:lineRule="auto"/>
+              <w:ind w:left="0" w:right="-108" w:firstLine="0"/>
+              <w:rPr>
+                <w:rFonts w:ascii="Bookman Old Style" w:hAnsi="Bookman Old Style" w:eastAsia="Times New Roman"/>
+                <w:lang w:eastAsia="en-GB"/>
+              </w:rPr>
+            </w:pPr>
+            <w:r>
+              <w:rPr>
+                <w:sz w:val="22"/>
+              </w:rPr>
+              <mc:AlternateContent>
+                <mc:Choice Requires="wps">
+                  <w:drawing>
+                    <wp:anchor distT="0" distB="0" distL="114300" distR="114300" simplePos="0" relativeHeight="251676672" behindDoc="0" locked="0" layoutInCell="1" allowOverlap="1">
+                      <wp:simplePos x="0" y="0"/>
+                      <wp:positionH relativeFrom="column">
+                        <wp:posOffset>3706495</wp:posOffset>
+                      </wp:positionH>
+                      <wp:positionV relativeFrom="paragraph">
+                        <wp:posOffset>48895</wp:posOffset>
+                      </wp:positionV>
+                      <wp:extent cx="3175" cy="328295"/>
+                      <wp:effectExtent l="48260" t="0" r="62865" b="14605"/>
+                      <wp:wrapNone/>
+                      <wp:docPr id="17" name="Straight Arrow Connector 17"/>
+                      <wp:cNvGraphicFramePr/>
+                      <a:graphic xmlns:a="http://schemas.openxmlformats.org/drawingml/2006/main">
+                        <a:graphicData uri="http://schemas.microsoft.com/office/word/2010/wordprocessingShape">
+                          <wps:wsp>
+                            <wps:cNvCnPr>
+                              <a:stCxn id="9" idx="2"/>
+                              <a:endCxn id="10" idx="0"/>
+                            </wps:cNvCnPr>
+                            <wps:spPr>
+                              <a:xfrm flipH="1">
+                                <a:off x="6171565" y="4033520"/>
+                                <a:ext cx="3175" cy="328295"/>
+                              </a:xfrm>
+                              <a:prstGeom prst="straightConnector1">
+                                <a:avLst/>
+                              </a:prstGeom>
+                              <a:ln>
+                                <a:tailEnd type="arrow" w="med" len="med"/>
+                              </a:ln>
+                            </wps:spPr>
+                            <wps:style>
+                              <a:lnRef idx="1">
+                                <a:schemeClr val="dk1"/>
+                              </a:lnRef>
+                              <a:fillRef idx="0">
+                                <a:schemeClr val="dk1"/>
+                              </a:fillRef>
+                              <a:effectRef idx="0">
+                                <a:schemeClr val="dk1"/>
+                              </a:effectRef>
+                              <a:fontRef idx="minor">
+                                <a:schemeClr val="tx1"/>
+                              </a:fontRef>
+                            </wps:style>
+                            <wps:bodyPr/>
+                          </wps:wsp>
+                        </a:graphicData>
+                      </a:graphic>
+                    </wp:anchor>
+                  </w:drawing>
+                </mc:Choice>
+                <mc:Fallback>
+                  <w:pict>
+                    <v:shape id="_x0000_s1026" o:spid="_x0000_s1026" o:spt="32" type="#_x0000_t32" style="position:absolute;left:0pt;flip:x;margin-left:291.85pt;margin-top:3.85pt;height:25.85pt;width:0.25pt;z-index:251676672;mso-width-relative:page;mso-height-relative:page;" filled="f" stroked="t" coordsize="21600,21600" o:gfxdata="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">
+                      <v:fill on="f" focussize="0,0"/>
+                      <v:stroke weight="0.5pt" color="#000000 [3200]" miterlimit="8" joinstyle="miter" endarrow="open"/>
+                      <v:imagedata o:title=""/>
+                      <o:lock v:ext="edit" aspectratio="f"/>
+                    </v:shape>
+                  </w:pict>
+                </mc:Fallback>
+              </mc:AlternateContent>
+            </w:r>
+          </w:p>
+          <w:p>
+            <w:pPr>
+              <w:tabs>
+                <w:tab w:val="center" w:pos="4680"/>
+                <w:tab w:val="right" w:pos="9360"/>
+              </w:tabs>
+              <w:spacing w:after="0" w:line="240" w:lineRule="auto"/>
+              <w:ind w:left="0" w:right="-108" w:firstLine="0"/>
+              <w:rPr>
+                <w:rFonts w:ascii="Bookman Old Style" w:hAnsi="Bookman Old Style" w:eastAsia="Times New Roman"/>
+                <w:lang w:eastAsia="en-GB"/>
+              </w:rPr>
+            </w:pPr>
+            <w:r>
+              <mc:AlternateContent>
+                <mc:Choice Requires="wps">
+                  <w:drawing>
+                    <wp:anchor distT="0" distB="0" distL="114300" distR="114300" simplePos="0" relativeHeight="251671552" behindDoc="0" locked="0" layoutInCell="1" allowOverlap="1">
+                      <wp:simplePos x="0" y="0"/>
+                      <wp:positionH relativeFrom="column">
+                        <wp:posOffset>294005</wp:posOffset>
+                      </wp:positionH>
+                      <wp:positionV relativeFrom="paragraph">
+                        <wp:posOffset>162560</wp:posOffset>
+                      </wp:positionV>
+                      <wp:extent cx="2251710" cy="1024890"/>
+                      <wp:effectExtent l="4445" t="4445" r="10795" b="18415"/>
+                      <wp:wrapNone/>
+                      <wp:docPr id="11" name="Rectangle 3"/>
+                      <wp:cNvGraphicFramePr/>
+                      <a:graphic xmlns:a="http://schemas.openxmlformats.org/drawingml/2006/main">
+                        <a:graphicData uri="http://schemas.microsoft.com/office/word/2010/wordprocessingShape">
+                          <wps:wsp>
+                            <wps:cNvSpPr/>
+                            <wps:spPr>
+                              <a:xfrm>
+                                <a:off x="0" y="0"/>
+                                <a:ext cx="2251710" cy="1024890"/>
+                              </a:xfrm>
+                              <a:prstGeom prst="rect">
+                                <a:avLst/>
+                              </a:prstGeom>
+                              <a:solidFill>
+                                <a:sysClr val="window" lastClr="FFFFFF"/>
+                              </a:solidFill>
+                              <a:ln w="3175" cap="flat" cmpd="sng" algn="ctr">
+                                <a:solidFill>
+                                  <a:sysClr val="windowText" lastClr="000000"/>
+                                </a:solidFill>
+                                <a:prstDash val="solid"/>
+                              </a:ln>
+                              <a:effectLst/>
+                            </wps:spPr>
+                            <wps:txbx>
+                              <w:txbxContent>
+                                <w:p>
+                                  <w:pPr>
+                                    <w:numPr>
+                                      <w:numId w:val="0"/>
+                                    </w:numPr>
+                                    <w:spacing w:after="0" w:line="360" w:lineRule="auto"/>
+                                    <w:ind w:leftChars="0" w:right="0" w:rightChars="0"/>
+                                    <w:jc w:val="center"/>
+                                    <w:rPr>
+                                      <w:rFonts w:hint="default" w:ascii="Bookman Old Style" w:hAnsi="Bookman Old Style" w:cs="Arial"/>
+                                      <w:sz w:val="16"/>
+                                      <w:szCs w:val="16"/>
+                                      <w:lang w:val="en-US"/>
+                                    </w:rPr>
+                                  </w:pPr>
+                                  <w:r>
+                                    <w:rPr>
+                                      <w:rFonts w:hint="default" w:ascii="Bookman Old Style" w:hAnsi="Bookman Old Style" w:eastAsia="Times New Roman" w:cs="Arial"/>
+                                      <w:sz w:val="16"/>
+                                      <w:szCs w:val="16"/>
+                                      <w:lang w:val="en-GB" w:eastAsia="en-GB"/>
+                                    </w:rPr>
+                                    <w:t>Petugas farmasi memberikan informasi penggunaan obat yang diresepkan, meliput</w:t>
+                                  </w:r>
+                                  <w:r>
+                                    <w:rPr>
+                                      <w:rFonts w:hint="default" w:ascii="Bookman Old Style" w:hAnsi="Bookman Old Style" w:eastAsia="Times New Roman" w:cs="Arial"/>
+                                      <w:sz w:val="16"/>
+                                      <w:szCs w:val="16"/>
+                                      <w:lang w:val="en-US" w:eastAsia="en-GB"/>
+                                    </w:rPr>
+                                    <w:t>i: indikasi obat, cara pemakaian obat, efek samping obat, cara penyimpanan obat di rumah.</w:t>
+                                  </w:r>
+                                </w:p>
+                              </w:txbxContent>
+                            </wps:txbx>
+                            <wps:bodyPr rot="0" spcFirstLastPara="0" vertOverflow="overflow" horzOverflow="overflow" vert="horz" wrap="square" lIns="91440" tIns="45720" rIns="91440" bIns="45720" numCol="1" spcCol="0" rtlCol="0" fromWordArt="0" anchor="ctr" anchorCtr="0" forceAA="0" compatLnSpc="1">
+                              <a:noAutofit/>
+                            </wps:bodyPr>
+                          </wps:wsp>
+                        </a:graphicData>
+                      </a:graphic>
+                    </wp:anchor>
+                  </w:drawing>
+                </mc:Choice>
+                <mc:Fallback>
+                  <w:pict>
+                    <v:rect id="Rectangle 3" o:spid="_x0000_s1026" o:spt="1" style="position:absolute;left:0pt;margin-left:23.15pt;margin-top:12.8pt;height:80.7pt;width:177.3pt;z-index:251671552;v-text-anchor:middle;mso-width-relative:page;mso-height-relative:page;" fillcolor="#FFFFFF" filled="t" stroked="t" coordsize="21600,21600" o:gfxdata="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">
+                      <v:fill on="t" focussize="0,0"/>
+                      <v:stroke weight="0.25pt" color="#000000" joinstyle="round"/>
+                      <v:imagedata o:title=""/>
+                      <o:lock v:ext="edit" aspectratio="f"/>
+                      <v:textbox>
+                        <w:txbxContent>
+                          <w:p>
+                            <w:pPr>
+                              <w:numPr>
+                                <w:numId w:val="0"/>
+                              </w:numPr>
+                              <w:spacing w:after="0" w:line="360" w:lineRule="auto"/>
+                              <w:ind w:leftChars="0" w:right="0" w:rightChars="0"/>
+                              <w:jc w:val="center"/>
+                              <w:rPr>
+                                <w:rFonts w:hint="default" w:ascii="Bookman Old Style" w:hAnsi="Bookman Old Style" w:cs="Arial"/>
+                                <w:sz w:val="16"/>
+                                <w:szCs w:val="16"/>
+                                <w:lang w:val="en-US"/>
+                              </w:rPr>
+                            </w:pPr>
+                            <w:r>
+                              <w:rPr>
+                                <w:rFonts w:hint="default" w:ascii="Bookman Old Style" w:hAnsi="Bookman Old Style" w:eastAsia="Times New Roman" w:cs="Arial"/>
+                                <w:sz w:val="16"/>
+                                <w:szCs w:val="16"/>
+                                <w:lang w:val="en-GB" w:eastAsia="en-GB"/>
+                              </w:rPr>
+                              <w:t>Petugas farmasi memberikan informasi penggunaan obat yang diresepkan, meliput</w:t>
+                            </w:r>
+                            <w:r>
+                              <w:rPr>
+                                <w:rFonts w:hint="default" w:ascii="Bookman Old Style" w:hAnsi="Bookman Old Style" w:eastAsia="Times New Roman" w:cs="Arial"/>
+                                <w:sz w:val="16"/>
+                                <w:szCs w:val="16"/>
+                                <w:lang w:val="en-US" w:eastAsia="en-GB"/>
+                              </w:rPr>
+                              <w:t>i: indikasi obat, cara pemakaian obat, efek samping obat, cara penyimpanan obat di rumah.</w:t>
+                            </w:r>
+                          </w:p>
+                        </w:txbxContent>
+                      </v:textbox>
+                    </v:rect>
+                  </w:pict>
+                </mc:Fallback>
+              </mc:AlternateContent>
+            </w:r>
+          </w:p>
+          <w:p>
+            <w:pPr>
+              <w:tabs>
+                <w:tab w:val="center" w:pos="4680"/>
+                <w:tab w:val="right" w:pos="9360"/>
+              </w:tabs>
+              <w:spacing w:after="0" w:line="240" w:lineRule="auto"/>
+              <w:ind w:left="0" w:right="-108" w:firstLine="0"/>
+              <w:rPr>
+                <w:rFonts w:ascii="Bookman Old Style" w:hAnsi="Bookman Old Style" w:eastAsia="Times New Roman"/>
+                <w:lang w:eastAsia="en-GB"/>
+              </w:rPr>
+            </w:pPr>
+            <w:r>
+              <mc:AlternateContent>
+                <mc:Choice Requires="wps">
+                  <w:drawing>
+                    <wp:anchor distT="0" distB="0" distL="114300" distR="114300" simplePos="0" relativeHeight="251670528" behindDoc="0" locked="0" layoutInCell="1" allowOverlap="1">
+                      <wp:simplePos x="0" y="0"/>
+                      <wp:positionH relativeFrom="column">
+                        <wp:posOffset>3128645</wp:posOffset>
+                      </wp:positionH>
+                      <wp:positionV relativeFrom="paragraph">
+                        <wp:posOffset>52070</wp:posOffset>
+                      </wp:positionV>
+                      <wp:extent cx="1155700" cy="941705"/>
+                      <wp:effectExtent l="5080" t="4445" r="20320" b="6350"/>
+                      <wp:wrapNone/>
+                      <wp:docPr id="10" name="Rectangle 3"/>
+                      <wp:cNvGraphicFramePr/>
+                      <a:graphic xmlns:a="http://schemas.openxmlformats.org/drawingml/2006/main">
+                        <a:graphicData uri="http://schemas.microsoft.com/office/word/2010/wordprocessingShape">
+                          <wps:wsp>
+                            <wps:cNvSpPr/>
+                            <wps:spPr>
+                              <a:xfrm>
+                                <a:off x="0" y="0"/>
+                                <a:ext cx="1155700" cy="941705"/>
+                              </a:xfrm>
+                              <a:prstGeom prst="rect">
+                                <a:avLst/>
+                              </a:prstGeom>
+                              <a:solidFill>
+                                <a:sysClr val="window" lastClr="FFFFFF"/>
+                              </a:solidFill>
+                              <a:ln w="3175" cap="flat" cmpd="sng" algn="ctr">
+                                <a:solidFill>
+                                  <a:sysClr val="windowText" lastClr="000000"/>
+                                </a:solidFill>
+                                <a:prstDash val="solid"/>
+                              </a:ln>
+                              <a:effectLst/>
+                            </wps:spPr>
+                            <wps:txbx>
+                              <w:txbxContent>
+                                <w:p>
+                                  <w:pPr>
+                                    <w:spacing w:after="0" w:line="240" w:lineRule="auto"/>
+                                    <w:ind w:left="7" w:leftChars="0" w:hanging="7" w:firstLineChars="0"/>
+                                    <w:jc w:val="center"/>
+                                    <w:rPr>
+                                      <w:rFonts w:hint="default" w:ascii="Bookman Old Style" w:hAnsi="Bookman Old Style" w:cs="Arial"/>
+                                      <w:sz w:val="16"/>
+                                      <w:szCs w:val="16"/>
+                                      <w:lang w:val="en-US"/>
+                                    </w:rPr>
+                                  </w:pPr>
+                                  <w:r>
+                                    <w:rPr>
+                                      <w:rFonts w:hint="default" w:ascii="Bookman Old Style" w:hAnsi="Bookman Old Style" w:eastAsia="Times New Roman" w:cs="Arial"/>
+                                      <w:sz w:val="16"/>
+                                      <w:szCs w:val="16"/>
+                                      <w:lang w:val="en-US" w:eastAsia="en-GB"/>
+                                    </w:rPr>
+                                    <w:t>Petugas farmasi menyerahkan obat yang disertai dengan pemberian informasi obat</w:t>
+                                  </w:r>
+                                </w:p>
+                              </w:txbxContent>
+                            </wps:txbx>
+                            <wps:bodyPr rot="0" spcFirstLastPara="0" vertOverflow="overflow" horzOverflow="overflow" vert="horz" wrap="square" lIns="91440" tIns="45720" rIns="91440" bIns="45720" numCol="1" spcCol="0" rtlCol="0" fromWordArt="0" anchor="ctr" anchorCtr="0" forceAA="0" compatLnSpc="1">
+                              <a:noAutofit/>
+                            </wps:bodyPr>
+                          </wps:wsp>
+                        </a:graphicData>
+                      </a:graphic>
+                    </wp:anchor>
+                  </w:drawing>
+                </mc:Choice>
+                <mc:Fallback>
+                  <w:pict>
+                    <v:rect id="Rectangle 3" o:spid="_x0000_s1026" o:spt="1" style="position:absolute;left:0pt;margin-left:246.35pt;margin-top:4.1pt;height:74.15pt;width:91pt;z-index:251670528;v-text-anchor:middle;mso-width-relative:page;mso-height-relative:page;" fillcolor="#FFFFFF" filled="t" stroked="t" coordsize="21600,21600" o:gfxdata="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">
+                      <v:fill on="t" focussize="0,0"/>
+                      <v:stroke weight="0.25pt" color="#000000" joinstyle="round"/>
+                      <v:imagedata o:title=""/>
+                      <o:lock v:ext="edit" aspectratio="f"/>
+                      <v:textbox>
+                        <w:txbxContent>
+                          <w:p>
+                            <w:pPr>
+                              <w:spacing w:after="0" w:line="240" w:lineRule="auto"/>
+                              <w:ind w:left="7" w:leftChars="0" w:hanging="7" w:firstLineChars="0"/>
+                              <w:jc w:val="center"/>
+                              <w:rPr>
+                                <w:rFonts w:hint="default" w:ascii="Bookman Old Style" w:hAnsi="Bookman Old Style" w:cs="Arial"/>
+                                <w:sz w:val="16"/>
+                                <w:szCs w:val="16"/>
+                                <w:lang w:val="en-US"/>
+                              </w:rPr>
+                            </w:pPr>
+                            <w:r>
+                              <w:rPr>
+                                <w:rFonts w:hint="default" w:ascii="Bookman Old Style" w:hAnsi="Bookman Old Style" w:eastAsia="Times New Roman" w:cs="Arial"/>
+                                <w:sz w:val="16"/>
+                                <w:szCs w:val="16"/>
+                                <w:lang w:val="en-US" w:eastAsia="en-GB"/>
+                              </w:rPr>
+                              <w:t>Petugas farmasi menyerahkan obat yang disertai dengan pemberian informasi obat</w:t>
+                            </w:r>
+                          </w:p>
+                        </w:txbxContent>
+                      </v:textbox>
+                    </v:rect>
+                  </w:pict>
+                </mc:Fallback>
+              </mc:AlternateContent>
+            </w:r>
+          </w:p>
+          <w:p>
+            <w:pPr>
+              <w:tabs>
+                <w:tab w:val="center" w:pos="4680"/>
+                <w:tab w:val="right" w:pos="9360"/>
+              </w:tabs>
+              <w:spacing w:after="0" w:line="240" w:lineRule="auto"/>
+              <w:ind w:left="0" w:right="-108" w:firstLine="0"/>
+              <w:rPr>
+                <w:rFonts w:ascii="Bookman Old Style" w:hAnsi="Bookman Old Style" w:eastAsia="Times New Roman"/>
+                <w:lang w:eastAsia="en-GB"/>
+              </w:rPr>
+            </w:pPr>
+          </w:p>
+          <w:p>
+            <w:pPr>
+              <w:tabs>
+                <w:tab w:val="center" w:pos="4680"/>
+                <w:tab w:val="right" w:pos="9360"/>
+              </w:tabs>
+              <w:spacing w:after="0" w:line="240" w:lineRule="auto"/>
+              <w:ind w:left="0" w:right="-108" w:firstLine="0"/>
+              <w:rPr>
+                <w:rFonts w:ascii="Bookman Old Style" w:hAnsi="Bookman Old Style" w:eastAsia="Times New Roman"/>
+                <w:lang w:eastAsia="en-GB"/>
+              </w:rPr>
+            </w:pPr>
+          </w:p>
+          <w:p>
+            <w:pPr>
+              <w:tabs>
+                <w:tab w:val="center" w:pos="4680"/>
+                <w:tab w:val="right" w:pos="9360"/>
+              </w:tabs>
+              <w:spacing w:after="0" w:line="240" w:lineRule="auto"/>
+              <w:ind w:left="0" w:right="-108" w:firstLine="0"/>
+              <w:rPr>
+                <w:rFonts w:ascii="Bookman Old Style" w:hAnsi="Bookman Old Style" w:eastAsia="Times New Roman"/>
+                <w:lang w:eastAsia="en-GB"/>
+              </w:rPr>
+            </w:pPr>
+            <w:r>
+              <w:rPr>
+                <w:sz w:val="22"/>
+              </w:rPr>
+              <mc:AlternateContent>
+                <mc:Choice Requires="wps">
+                  <w:drawing>
+                    <wp:anchor distT="0" distB="0" distL="114300" distR="114300" simplePos="0" relativeHeight="251677696" behindDoc="0" locked="0" layoutInCell="1" allowOverlap="1">
+                      <wp:simplePos x="0" y="0"/>
+                      <wp:positionH relativeFrom="column">
+                        <wp:posOffset>2545715</wp:posOffset>
+                      </wp:positionH>
+                      <wp:positionV relativeFrom="paragraph">
+                        <wp:posOffset>24765</wp:posOffset>
+                      </wp:positionV>
+                      <wp:extent cx="582930" cy="10795"/>
+                      <wp:effectExtent l="0" t="47625" r="7620" b="55880"/>
+                      <wp:wrapNone/>
+                      <wp:docPr id="18" name="Straight Arrow Connector 18"/>
+                      <wp:cNvGraphicFramePr/>
+                      <a:graphic xmlns:a="http://schemas.openxmlformats.org/drawingml/2006/main">
+                        <a:graphicData uri="http://schemas.microsoft.com/office/word/2010/wordprocessingShape">
+                          <wps:wsp>
+                            <wps:cNvCnPr>
+                              <a:stCxn id="10" idx="1"/>
+                              <a:endCxn id="11" idx="3"/>
+                            </wps:cNvCnPr>
+                            <wps:spPr>
+                              <a:xfrm flipH="1" flipV="1">
+                                <a:off x="5045075" y="4822190"/>
+                                <a:ext cx="582930" cy="10795"/>
+                              </a:xfrm>
+                              <a:prstGeom prst="straightConnector1">
+                                <a:avLst/>
+                              </a:prstGeom>
+                              <a:ln>
+                                <a:tailEnd type="arrow" w="med" len="med"/>
+                              </a:ln>
+                            </wps:spPr>
+                            <wps:style>
+                              <a:lnRef idx="1">
+                                <a:schemeClr val="dk1"/>
+                              </a:lnRef>
+                              <a:fillRef idx="0">
+                                <a:schemeClr val="dk1"/>
+                              </a:fillRef>
+                              <a:effectRef idx="0">
+                                <a:schemeClr val="dk1"/>
+                              </a:effectRef>
+                              <a:fontRef idx="minor">
+                                <a:schemeClr val="tx1"/>
+                              </a:fontRef>
+                            </wps:style>
+                            <wps:bodyPr/>
+                          </wps:wsp>
+                        </a:graphicData>
+                      </a:graphic>
+                    </wp:anchor>
+                  </w:drawing>
+                </mc:Choice>
+                <mc:Fallback>
+                  <w:pict>
+                    <v:shape id="_x0000_s1026" o:spid="_x0000_s1026" o:spt="32" type="#_x0000_t32" style="position:absolute;left:0pt;flip:x y;margin-left:200.45pt;margin-top:1.95pt;height:0.85pt;width:45.9pt;z-index:251677696;mso-width-relative:page;mso-height-relative:page;" filled="f" stroked="t" coordsize="21600,21600" o:gfxdata="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">
+                      <v:fill on="f" focussize="0,0"/>
+                      <v:stroke weight="0.5pt" color="#000000 [3200]" miterlimit="8" joinstyle="miter" endarrow="open"/>
+                      <v:imagedata o:title=""/>
+                      <o:lock v:ext="edit" aspectratio="f"/>
+                    </v:shape>
+                  </w:pict>
+                </mc:Fallback>
+              </mc:AlternateContent>
+            </w:r>
+          </w:p>
+          <w:p>
+            <w:pPr>
+              <w:tabs>
+                <w:tab w:val="center" w:pos="4680"/>
+                <w:tab w:val="right" w:pos="9360"/>
+              </w:tabs>
+              <w:spacing w:after="0" w:line="240" w:lineRule="auto"/>
+              <w:ind w:left="0" w:right="-108" w:firstLine="0"/>
+              <w:rPr>
+                <w:rFonts w:ascii="Bookman Old Style" w:hAnsi="Bookman Old Style" w:eastAsia="Times New Roman"/>
+                <w:lang w:eastAsia="en-GB"/>
+              </w:rPr>
+            </w:pPr>
+          </w:p>
+          <w:p>
+            <w:pPr>
+              <w:tabs>
+                <w:tab w:val="center" w:pos="4680"/>
+                <w:tab w:val="right" w:pos="9360"/>
+              </w:tabs>
+              <w:spacing w:after="0" w:line="240" w:lineRule="auto"/>
+              <w:ind w:left="0" w:right="-108" w:firstLine="0"/>
+              <w:rPr>
+                <w:rFonts w:ascii="Bookman Old Style" w:hAnsi="Bookman Old Style" w:eastAsia="Times New Roman"/>
+                <w:lang w:val="en-GB" w:eastAsia="en-GB"/>
+              </w:rPr>
+            </w:pPr>
+            <w:bookmarkStart w:id="0" w:name="_GoBack"/>
+            <w:bookmarkEnd w:id="0"/>
+          </w:p>
+          <w:p>
+            <w:pPr>
+              <w:tabs>
+                <w:tab w:val="center" w:pos="4680"/>
+                <w:tab w:val="right" w:pos="9360"/>
+              </w:tabs>
+              <w:spacing w:after="0" w:line="240" w:lineRule="auto"/>
+              <w:ind w:left="0" w:right="-108" w:firstLine="0"/>
+              <w:rPr>
+                <w:rFonts w:ascii="Bookman Old Style" w:hAnsi="Bookman Old Style" w:eastAsia="Times New Roman"/>
                 <w:lang w:val="id-ID" w:eastAsia="en-GB"/>
               </w:rPr>
             </w:pPr>
+            <w:r>
+              <w:rPr>
+                <w:sz w:val="22"/>
+              </w:rPr>
+              <mc:AlternateContent>
+                <mc:Choice Requires="wps">
+                  <w:drawing>
+                    <wp:anchor distT="0" distB="0" distL="114300" distR="114300" simplePos="0" relativeHeight="251678720" behindDoc="0" locked="0" layoutInCell="1" allowOverlap="1">
+                      <wp:simplePos x="0" y="0"/>
+                      <wp:positionH relativeFrom="column">
+                        <wp:posOffset>1419860</wp:posOffset>
+                      </wp:positionH>
+                      <wp:positionV relativeFrom="paragraph">
+                        <wp:posOffset>48895</wp:posOffset>
+                      </wp:positionV>
+                      <wp:extent cx="4445" cy="334645"/>
+                      <wp:effectExtent l="45720" t="0" r="64135" b="8255"/>
+                      <wp:wrapNone/>
+                      <wp:docPr id="19" name="Straight Arrow Connector 19"/>
+                      <wp:cNvGraphicFramePr/>
+                      <a:graphic xmlns:a="http://schemas.openxmlformats.org/drawingml/2006/main">
+                        <a:graphicData uri="http://schemas.microsoft.com/office/word/2010/wordprocessingShape">
+                          <wps:wsp>
+                            <wps:cNvCnPr>
+                              <a:stCxn id="11" idx="2"/>
+                              <a:endCxn id="12" idx="0"/>
+                            </wps:cNvCnPr>
+                            <wps:spPr>
+                              <a:xfrm>
+                                <a:off x="3592195" y="5334635"/>
+                                <a:ext cx="4445" cy="334645"/>
+                              </a:xfrm>
+                              <a:prstGeom prst="straightConnector1">
+                                <a:avLst/>
+                              </a:prstGeom>
+                              <a:ln>
+                                <a:tailEnd type="arrow" w="med" len="med"/>
+                              </a:ln>
+                            </wps:spPr>
+                            <wps:style>
+                              <a:lnRef idx="1">
+                                <a:schemeClr val="dk1"/>
+                              </a:lnRef>
+                              <a:fillRef idx="0">
+                                <a:schemeClr val="dk1"/>
+                              </a:fillRef>
+                              <a:effectRef idx="0">
+                                <a:schemeClr val="dk1"/>
+                              </a:effectRef>
+                              <a:fontRef idx="minor">
+                                <a:schemeClr val="tx1"/>
+                              </a:fontRef>
+                            </wps:style>
+                            <wps:bodyPr/>
+                          </wps:wsp>
+                        </a:graphicData>
+                      </a:graphic>
+                    </wp:anchor>
+                  </w:drawing>
+                </mc:Choice>
+                <mc:Fallback>
+                  <w:pict>
+                    <v:shape id="_x0000_s1026" o:spid="_x0000_s1026" o:spt="32" type="#_x0000_t32" style="position:absolute;left:0pt;margin-left:111.8pt;margin-top:3.85pt;height:26.35pt;width:0.35pt;z-index:251678720;mso-width-relative:page;mso-height-relative:page;" filled="f" stroked="t" coordsize="21600,21600" o:gfxdata="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">
+                      <v:fill on="f" focussize="0,0"/>
+                      <v:stroke weight="0.5pt" color="#000000 [3200]" miterlimit="8" joinstyle="miter" endarrow="open"/>
+                      <v:imagedata o:title=""/>
+                      <o:lock v:ext="edit" aspectratio="f"/>
+                    </v:shape>
+                  </w:pict>
+                </mc:Fallback>
+              </mc:AlternateContent>
+            </w:r>
+          </w:p>
+          <w:p>
+            <w:pPr>
+              <w:tabs>
+                <w:tab w:val="center" w:pos="4680"/>
+                <w:tab w:val="right" w:pos="9360"/>
+              </w:tabs>
+              <w:spacing w:after="0" w:line="240" w:lineRule="auto"/>
+              <w:ind w:left="0" w:right="-108" w:firstLine="0"/>
+              <w:rPr>
+                <w:rFonts w:ascii="Bookman Old Style" w:hAnsi="Bookman Old Style" w:eastAsia="Times New Roman"/>
+                <w:lang w:val="id-ID" w:eastAsia="en-GB"/>
+              </w:rPr>
+            </w:pPr>
+          </w:p>
+          <w:p>
+            <w:pPr>
+              <w:tabs>
+                <w:tab w:val="center" w:pos="4680"/>
+                <w:tab w:val="right" w:pos="9360"/>
+              </w:tabs>
+              <w:spacing w:after="0" w:line="240" w:lineRule="auto"/>
+              <w:ind w:left="0" w:right="-108" w:firstLine="0"/>
+              <w:rPr>
+                <w:rFonts w:ascii="Bookman Old Style" w:hAnsi="Bookman Old Style" w:eastAsia="Times New Roman"/>
+                <w:lang w:val="id-ID" w:eastAsia="en-GB"/>
+              </w:rPr>
+            </w:pPr>
+            <w:r>
+              <mc:AlternateContent>
+                <mc:Choice Requires="wps">
+                  <w:drawing>
+                    <wp:anchor distT="0" distB="0" distL="114300" distR="114300" simplePos="0" relativeHeight="251673600" behindDoc="0" locked="0" layoutInCell="1" allowOverlap="1">
+                      <wp:simplePos x="0" y="0"/>
+                      <wp:positionH relativeFrom="column">
+                        <wp:posOffset>2702560</wp:posOffset>
+                      </wp:positionH>
+                      <wp:positionV relativeFrom="paragraph">
+                        <wp:posOffset>86995</wp:posOffset>
+                      </wp:positionV>
+                      <wp:extent cx="1739265" cy="786130"/>
+                      <wp:effectExtent l="4445" t="4445" r="8890" b="9525"/>
+                      <wp:wrapNone/>
+                      <wp:docPr id="14" name="Rectangle 3"/>
+                      <wp:cNvGraphicFramePr/>
+                      <a:graphic xmlns:a="http://schemas.openxmlformats.org/drawingml/2006/main">
+                        <a:graphicData uri="http://schemas.microsoft.com/office/word/2010/wordprocessingShape">
+                          <wps:wsp>
+                            <wps:cNvSpPr/>
+                            <wps:spPr>
+                              <a:xfrm>
+                                <a:off x="0" y="0"/>
+                                <a:ext cx="1739265" cy="786130"/>
+                              </a:xfrm>
+                              <a:prstGeom prst="roundRect">
+                                <a:avLst/>
+                              </a:prstGeom>
+                              <a:solidFill>
+                                <a:sysClr val="window" lastClr="FFFFFF"/>
+                              </a:solidFill>
+                              <a:ln w="3175" cap="flat" cmpd="sng" algn="ctr">
+                                <a:solidFill>
+                                  <a:sysClr val="windowText" lastClr="000000"/>
+                                </a:solidFill>
+                                <a:prstDash val="solid"/>
+                              </a:ln>
+                              <a:effectLst/>
+                            </wps:spPr>
+                            <wps:txbx>
+                              <w:txbxContent>
+                                <w:p>
+                                  <w:pPr>
+                                    <w:spacing w:after="0" w:line="240" w:lineRule="auto"/>
+                                    <w:ind w:left="7" w:leftChars="0" w:hanging="7" w:firstLineChars="0"/>
+                                    <w:jc w:val="center"/>
+                                    <w:rPr>
+                                      <w:rFonts w:hint="default" w:ascii="Bookman Old Style" w:hAnsi="Bookman Old Style" w:cs="Arial"/>
+                                      <w:sz w:val="16"/>
+                                      <w:szCs w:val="16"/>
+                                      <w:lang w:val="en-US"/>
+                                    </w:rPr>
+                                  </w:pPr>
+                                  <w:r>
+                                    <w:rPr>
+                                      <w:rFonts w:hint="default" w:ascii="Bookman Old Style" w:hAnsi="Bookman Old Style" w:cs="Arial"/>
+                                      <w:sz w:val="16"/>
+                                      <w:szCs w:val="16"/>
+                                      <w:lang w:val="en-US"/>
+                                    </w:rPr>
+                                    <w:t>Petugas farmasi memastikan pasien memahami informasi obat yang telah disampaikan petugas farmasi</w:t>
+                                  </w:r>
+                                </w:p>
+                              </w:txbxContent>
+                            </wps:txbx>
+                            <wps:bodyPr rot="0" spcFirstLastPara="0" vertOverflow="overflow" horzOverflow="overflow" vert="horz" wrap="square" lIns="91440" tIns="45720" rIns="91440" bIns="45720" numCol="1" spcCol="0" rtlCol="0" fromWordArt="0" anchor="ctr" anchorCtr="0" forceAA="0" compatLnSpc="1">
+                              <a:noAutofit/>
+                            </wps:bodyPr>
+                          </wps:wsp>
+                        </a:graphicData>
+                      </a:graphic>
+                    </wp:anchor>
+                  </w:drawing>
+                </mc:Choice>
+                <mc:Fallback>
+                  <w:pict>
+                    <v:roundrect id="Rectangle 3" o:spid="_x0000_s1026" o:spt="2" style="position:absolute;left:0pt;margin-left:212.8pt;margin-top:6.85pt;height:61.9pt;width:136.95pt;z-index:251673600;v-text-anchor:middle;mso-width-relative:page;mso-height-relative:page;" fillcolor="#FFFFFF" filled="t" stroked="t" coordsize="21600,21600" arcsize="0.166666666666667" o:gfxdata="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">
+                      <v:fill on="t" focussize="0,0"/>
+                      <v:stroke weight="0.25pt" color="#000000" joinstyle="round"/>
+                      <v:imagedata o:title=""/>
+                      <o:lock v:ext="edit" aspectratio="f"/>
+                      <v:textbox>
+                        <w:txbxContent>
+                          <w:p>
+                            <w:pPr>
+                              <w:spacing w:after="0" w:line="240" w:lineRule="auto"/>
+                              <w:ind w:left="7" w:leftChars="0" w:hanging="7" w:firstLineChars="0"/>
+                              <w:jc w:val="center"/>
+                              <w:rPr>
+                                <w:rFonts w:hint="default" w:ascii="Bookman Old Style" w:hAnsi="Bookman Old Style" w:cs="Arial"/>
+                                <w:sz w:val="16"/>
+                                <w:szCs w:val="16"/>
+                                <w:lang w:val="en-US"/>
+                              </w:rPr>
+                            </w:pPr>
+                            <w:r>
+                              <w:rPr>
+                                <w:rFonts w:hint="default" w:ascii="Bookman Old Style" w:hAnsi="Bookman Old Style" w:cs="Arial"/>
+                                <w:sz w:val="16"/>
+                                <w:szCs w:val="16"/>
+                                <w:lang w:val="en-US"/>
+                              </w:rPr>
+                              <w:t>Petugas farmasi memastikan pasien memahami informasi obat yang telah disampaikan petugas farmasi</w:t>
+                            </w:r>
+                          </w:p>
+                        </w:txbxContent>
+                      </v:textbox>
+                    </v:roundrect>
+                  </w:pict>
+                </mc:Fallback>
+              </mc:AlternateContent>
+            </w:r>
+            <w:r>
+              <mc:AlternateContent>
+                <mc:Choice Requires="wps">
+                  <w:drawing>
+                    <wp:anchor distT="0" distB="0" distL="114300" distR="114300" simplePos="0" relativeHeight="251672576" behindDoc="0" locked="0" layoutInCell="1" allowOverlap="1">
+                      <wp:simplePos x="0" y="0"/>
+                      <wp:positionH relativeFrom="column">
+                        <wp:posOffset>638175</wp:posOffset>
+                      </wp:positionH>
+                      <wp:positionV relativeFrom="paragraph">
+                        <wp:posOffset>58420</wp:posOffset>
+                      </wp:positionV>
+                      <wp:extent cx="1571625" cy="822960"/>
+                      <wp:effectExtent l="4445" t="4445" r="5080" b="10795"/>
+                      <wp:wrapNone/>
+                      <wp:docPr id="12" name="Rectangle 3"/>
+                      <wp:cNvGraphicFramePr/>
+                      <a:graphic xmlns:a="http://schemas.openxmlformats.org/drawingml/2006/main">
+                        <a:graphicData uri="http://schemas.microsoft.com/office/word/2010/wordprocessingShape">
+                          <wps:wsp>
+                            <wps:cNvSpPr/>
+                            <wps:spPr>
+                              <a:xfrm>
+                                <a:off x="0" y="0"/>
+                                <a:ext cx="1571625" cy="822960"/>
+                              </a:xfrm>
+                              <a:prstGeom prst="rect">
+                                <a:avLst/>
+                              </a:prstGeom>
+                              <a:solidFill>
+                                <a:sysClr val="window" lastClr="FFFFFF"/>
+                              </a:solidFill>
+                              <a:ln w="3175" cap="flat" cmpd="sng" algn="ctr">
+                                <a:solidFill>
+                                  <a:sysClr val="windowText" lastClr="000000"/>
+                                </a:solidFill>
+                                <a:prstDash val="solid"/>
+                              </a:ln>
+                              <a:effectLst/>
+                            </wps:spPr>
+                            <wps:txbx>
+                              <w:txbxContent>
+                                <w:p>
+                                  <w:pPr>
+                                    <w:spacing w:after="0" w:line="240" w:lineRule="auto"/>
+                                    <w:ind w:left="7" w:leftChars="0" w:hanging="7" w:firstLineChars="0"/>
+                                    <w:jc w:val="center"/>
+                                    <w:rPr>
+                                      <w:rFonts w:hint="default" w:ascii="Bookman Old Style" w:hAnsi="Bookman Old Style" w:cs="Arial"/>
+                                      <w:sz w:val="16"/>
+                                      <w:szCs w:val="16"/>
+                                      <w:lang w:val="en-US"/>
+                                    </w:rPr>
+                                  </w:pPr>
+                                  <w:r>
+                                    <w:rPr>
+                                      <w:rFonts w:hint="default" w:ascii="Bookman Old Style" w:hAnsi="Bookman Old Style" w:eastAsia="Times New Roman" w:cs="Arial"/>
+                                      <w:sz w:val="16"/>
+                                      <w:szCs w:val="16"/>
+                                      <w:lang w:val="en-US" w:eastAsia="en-GB"/>
+                                    </w:rPr>
+                                    <w:t>Petugas farmasi meminta pasien / keluarga pasien mengulang cara penggunaan obat yang telah disampaikan</w:t>
+                                  </w:r>
+                                </w:p>
+                              </w:txbxContent>
+                            </wps:txbx>
+                            <wps:bodyPr rot="0" spcFirstLastPara="0" vertOverflow="overflow" horzOverflow="overflow" vert="horz" wrap="square" lIns="91440" tIns="45720" rIns="91440" bIns="45720" numCol="1" spcCol="0" rtlCol="0" fromWordArt="0" anchor="ctr" anchorCtr="0" forceAA="0" compatLnSpc="1">
+                              <a:noAutofit/>
+                            </wps:bodyPr>
+                          </wps:wsp>
+                        </a:graphicData>
+                      </a:graphic>
+                    </wp:anchor>
+                  </w:drawing>
+                </mc:Choice>
+                <mc:Fallback>
+                  <w:pict>
+                    <v:rect id="Rectangle 3" o:spid="_x0000_s1026" o:spt="1" style="position:absolute;left:0pt;margin-left:50.25pt;margin-top:4.6pt;height:64.8pt;width:123.75pt;z-index:251672576;v-text-anchor:middle;mso-width-relative:page;mso-height-relative:page;" fillcolor="#FFFFFF" filled="t" stroked="t" coordsize="21600,21600" o:gfxdata="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">
+                      <v:fill on="t" focussize="0,0"/>
+                      <v:stroke weight="0.25pt" color="#000000" joinstyle="round"/>
+                      <v:imagedata o:title=""/>
+                      <o:lock v:ext="edit" aspectratio="f"/>
+                      <v:textbox>
+                        <w:txbxContent>
+                          <w:p>
+                            <w:pPr>
+                              <w:spacing w:after="0" w:line="240" w:lineRule="auto"/>
+                              <w:ind w:left="7" w:leftChars="0" w:hanging="7" w:firstLineChars="0"/>
+                              <w:jc w:val="center"/>
+                              <w:rPr>
+                                <w:rFonts w:hint="default" w:ascii="Bookman Old Style" w:hAnsi="Bookman Old Style" w:cs="Arial"/>
+                                <w:sz w:val="16"/>
+                                <w:szCs w:val="16"/>
+                                <w:lang w:val="en-US"/>
+                              </w:rPr>
+                            </w:pPr>
+                            <w:r>
+                              <w:rPr>
+                                <w:rFonts w:hint="default" w:ascii="Bookman Old Style" w:hAnsi="Bookman Old Style" w:eastAsia="Times New Roman" w:cs="Arial"/>
+                                <w:sz w:val="16"/>
+                                <w:szCs w:val="16"/>
+                                <w:lang w:val="en-US" w:eastAsia="en-GB"/>
+                              </w:rPr>
+                              <w:t>Petugas farmasi meminta pasien / keluarga pasien mengulang cara penggunaan obat yang telah disampaikan</w:t>
+                            </w:r>
+                          </w:p>
+                        </w:txbxContent>
+                      </v:textbox>
+                    </v:rect>
+                  </w:pict>
+                </mc:Fallback>
+              </mc:AlternateContent>
+            </w:r>
           </w:p>
           <w:p>
             <w:pPr>
@@ -3765,6 +4546,78 @@
                 <w:lang w:eastAsia="en-GB"/>
               </w:rPr>
             </w:pPr>
+            <w:r>
+              <w:rPr>
+                <w:sz w:val="22"/>
+              </w:rPr>
+              <mc:AlternateContent>
+                <mc:Choice Requires="wps">
+                  <w:drawing>
+                    <wp:anchor distT="0" distB="0" distL="114300" distR="114300" simplePos="0" relativeHeight="251679744" behindDoc="0" locked="0" layoutInCell="1" allowOverlap="1">
+                      <wp:simplePos x="0" y="0"/>
+                      <wp:positionH relativeFrom="column">
+                        <wp:posOffset>2209800</wp:posOffset>
+                      </wp:positionH>
+                      <wp:positionV relativeFrom="paragraph">
+                        <wp:posOffset>120015</wp:posOffset>
+                      </wp:positionV>
+                      <wp:extent cx="492760" cy="10160"/>
+                      <wp:effectExtent l="0" t="40640" r="2540" b="63500"/>
+                      <wp:wrapNone/>
+                      <wp:docPr id="20" name="Straight Arrow Connector 20"/>
+                      <wp:cNvGraphicFramePr/>
+                      <a:graphic xmlns:a="http://schemas.openxmlformats.org/drawingml/2006/main">
+                        <a:graphicData uri="http://schemas.microsoft.com/office/word/2010/wordprocessingShape">
+                          <wps:wsp>
+                            <wps:cNvCnPr>
+                              <a:stCxn id="12" idx="3"/>
+                              <a:endCxn id="14" idx="1"/>
+                            </wps:cNvCnPr>
+                            <wps:spPr>
+                              <a:xfrm>
+                                <a:off x="4709160" y="6080760"/>
+                                <a:ext cx="492760" cy="10160"/>
+                              </a:xfrm>
+                              <a:prstGeom prst="straightConnector1">
+                                <a:avLst/>
+                              </a:prstGeom>
+                              <a:ln>
+                                <a:tailEnd type="arrow" w="med" len="med"/>
+                              </a:ln>
+                            </wps:spPr>
+                            <wps:style>
+                              <a:lnRef idx="1">
+                                <a:schemeClr val="dk1"/>
+                              </a:lnRef>
+                              <a:fillRef idx="0">
+                                <a:schemeClr val="dk1"/>
+                              </a:fillRef>
+                              <a:effectRef idx="0">
+                                <a:schemeClr val="dk1"/>
+                              </a:effectRef>
+                              <a:fontRef idx="minor">
+                                <a:schemeClr val="tx1"/>
+                              </a:fontRef>
+                            </wps:style>
+                            <wps:bodyPr/>
+                          </wps:wsp>
+                        </a:graphicData>
+                      </a:graphic>
+                    </wp:anchor>
+                  </w:drawing>
+                </mc:Choice>
+                <mc:Fallback>
+                  <w:pict>
+                    <v:shape id="_x0000_s1026" o:spid="_x0000_s1026" o:spt="32" type="#_x0000_t32" style="position:absolute;left:0pt;margin-left:174pt;margin-top:9.45pt;height:0.8pt;width:38.8pt;z-index:251679744;mso-width-relative:page;mso-height-relative:page;" filled="f" stroked="t" coordsize="21600,21600" o:gfxdata="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">
+                      <v:fill on="f" focussize="0,0"/>
+                      <v:stroke weight="0.5pt" color="#000000 [3200]" miterlimit="8" joinstyle="miter" endarrow="open"/>
+                      <v:imagedata o:title=""/>
+                      <o:lock v:ext="edit" aspectratio="f"/>
+                    </v:shape>
+                  </w:pict>
+                </mc:Fallback>
+              </mc:AlternateContent>
+            </w:r>
           </w:p>
           <w:p>
             <w:pPr>
@@ -3807,7 +4660,7 @@
             <w:pPr>
               <w:numPr>
                 <w:ilvl w:val="0"/>
-                <w:numId w:val="5"/>
+                <w:numId w:val="7"/>
               </w:numPr>
               <w:spacing w:after="0" w:line="240" w:lineRule="auto"/>
               <w:ind w:left="460" w:right="0"/>
@@ -3906,7 +4759,7 @@
             <w:pPr>
               <w:numPr>
                 <w:ilvl w:val="0"/>
-                <w:numId w:val="5"/>
+                <w:numId w:val="7"/>
               </w:numPr>
               <w:spacing w:after="0" w:line="360" w:lineRule="auto"/>
               <w:ind w:left="426" w:right="0"/>
@@ -3934,6 +4787,7 @@
           <w:p>
             <w:pPr>
               <w:numPr>
+                <w:ilvl w:val="0"/>
                 <w:numId w:val="0"/>
               </w:numPr>
               <w:spacing w:after="0" w:line="360" w:lineRule="auto"/>
@@ -3983,7 +4837,7 @@
             <w:pPr>
               <w:numPr>
                 <w:ilvl w:val="0"/>
-                <w:numId w:val="5"/>
+                <w:numId w:val="7"/>
               </w:numPr>
               <w:spacing w:after="0" w:line="360" w:lineRule="auto"/>
               <w:ind w:left="426" w:right="0"/>
@@ -4012,7 +4866,7 @@
             <w:pPr>
               <w:numPr>
                 <w:ilvl w:val="0"/>
-                <w:numId w:val="6"/>
+                <w:numId w:val="8"/>
               </w:numPr>
               <w:spacing w:after="0" w:line="360" w:lineRule="auto"/>
               <w:ind w:left="424" w:right="0"/>
@@ -4034,7 +4888,7 @@
             <w:pPr>
               <w:numPr>
                 <w:ilvl w:val="0"/>
-                <w:numId w:val="6"/>
+                <w:numId w:val="8"/>
               </w:numPr>
               <w:spacing w:after="0" w:line="360" w:lineRule="auto"/>
               <w:ind w:left="424" w:right="0"/>
@@ -4058,8 +4912,6 @@
               </w:rPr>
               <w:t>embar Checklist Pemberian Informasi Obat</w:t>
             </w:r>
-            <w:bookmarkStart w:id="0" w:name="_GoBack"/>
-            <w:bookmarkEnd w:id="0"/>
           </w:p>
         </w:tc>
       </w:tr>
@@ -4092,7 +4944,7 @@
             <w:pPr>
               <w:numPr>
                 <w:ilvl w:val="0"/>
-                <w:numId w:val="5"/>
+                <w:numId w:val="7"/>
               </w:numPr>
               <w:spacing w:after="0" w:line="360" w:lineRule="auto"/>
               <w:ind w:left="426" w:right="0"/>
@@ -4443,7 +5295,7 @@
   <w:footnote w:type="separator" w:id="0">
     <w:p>
       <w:pPr>
-        <w:spacing w:before="0" w:after="0" w:line="480" w:lineRule="auto"/>
+        <w:spacing w:before="0" w:after="0" w:line="240" w:lineRule="auto"/>
       </w:pPr>
       <w:r>
         <w:separator/>
@@ -4453,7 +5305,7 @@
   <w:footnote w:type="continuationSeparator" w:id="1">
     <w:p>
       <w:pPr>
-        <w:spacing w:before="0" w:after="0" w:line="480" w:lineRule="auto"/>
+        <w:spacing w:before="0" w:after="0" w:line="240" w:lineRule="auto"/>
       </w:pPr>
       <w:r>
         <w:continuationSeparator/>
@@ -4486,6 +5338,38 @@
     </w:lvl>
   </w:abstractNum>
   <w:abstractNum w:abstractNumId="1">
+    <w:nsid w:val="D7EB374C"/>
+    <w:multiLevelType w:val="singleLevel"/>
+    <w:tmpl w:val="D7EB374C"/>
+    <w:lvl w:ilvl="0" w:tentative="0">
+      <w:start w:val="6"/>
+      <w:numFmt w:val="decimal"/>
+      <w:lvlText w:val="%1."/>
+      <w:lvlJc w:val="left"/>
+      <w:pPr>
+        <w:tabs>
+          <w:tab w:val="left" w:pos="432"/>
+        </w:tabs>
+        <w:ind w:left="432" w:leftChars="0" w:hanging="432" w:firstLineChars="0"/>
+      </w:pPr>
+      <w:rPr>
+        <w:rFonts w:hint="default"/>
+      </w:rPr>
+    </w:lvl>
+  </w:abstractNum>
+  <w:abstractNum w:abstractNumId="2">
+    <w:nsid w:val="FFECD25D"/>
+    <w:multiLevelType w:val="singleLevel"/>
+    <w:tmpl w:val="FFECD25D"/>
+    <w:lvl w:ilvl="0" w:tentative="0">
+      <w:start w:val="1"/>
+      <w:numFmt w:val="decimal"/>
+      <w:suff w:val="space"/>
+      <w:lvlText w:val="%1."/>
+      <w:lvlJc w:val="left"/>
+    </w:lvl>
+  </w:abstractNum>
+  <w:abstractNum w:abstractNumId="3">
     <w:nsid w:val="1CCB5FB1"/>
     <w:multiLevelType w:val="multilevel"/>
     <w:tmpl w:val="1CCB5FB1"/>
@@ -4574,7 +5458,7 @@
       </w:pPr>
     </w:lvl>
   </w:abstractNum>
-  <w:abstractNum w:abstractNumId="2">
+  <w:abstractNum w:abstractNumId="4">
     <w:nsid w:val="358451AD"/>
     <w:multiLevelType w:val="multilevel"/>
     <w:tmpl w:val="358451AD"/>
@@ -4663,7 +5547,7 @@
       </w:pPr>
     </w:lvl>
   </w:abstractNum>
-  <w:abstractNum w:abstractNumId="3">
+  <w:abstractNum w:abstractNumId="5">
     <w:nsid w:val="4F1E6665"/>
     <w:multiLevelType w:val="multilevel"/>
     <w:tmpl w:val="4F1E6665"/>
@@ -4752,7 +5636,7 @@
       </w:pPr>
     </w:lvl>
   </w:abstractNum>
-  <w:abstractNum w:abstractNumId="4">
+  <w:abstractNum w:abstractNumId="6">
     <w:nsid w:val="688463D8"/>
     <w:multiLevelType w:val="multilevel"/>
     <w:tmpl w:val="688463D8"/>
@@ -4843,7 +5727,7 @@
       </w:pPr>
     </w:lvl>
   </w:abstractNum>
-  <w:abstractNum w:abstractNumId="5">
+  <w:abstractNum w:abstractNumId="7">
     <w:nsid w:val="7E2E07D8"/>
     <w:multiLevelType w:val="multilevel"/>
     <w:tmpl w:val="7E2E07D8"/>
@@ -4930,22 +5814,28 @@
     </w:lvl>
   </w:abstractNum>
   <w:num w:numId="1">
+    <w:abstractNumId w:val="6"/>
+  </w:num>
+  <w:num w:numId="2">
+    <w:abstractNumId w:val="7"/>
+  </w:num>
+  <w:num w:numId="3">
     <w:abstractNumId w:val="4"/>
   </w:num>
-  <w:num w:numId="2">
-    <w:abstractNumId w:val="5"/>
-  </w:num>
-  <w:num w:numId="3">
+  <w:num w:numId="4">
     <w:abstractNumId w:val="2"/>
   </w:num>
-  <w:num w:numId="4">
+  <w:num w:numId="5">
     <w:abstractNumId w:val="0"/>
-  </w:num>
-  <w:num w:numId="5">
-    <w:abstractNumId w:val="3"/>
   </w:num>
   <w:num w:numId="6">
     <w:abstractNumId w:val="1"/>
+  </w:num>
+  <w:num w:numId="7">
+    <w:abstractNumId w:val="5"/>
+  </w:num>
+  <w:num w:numId="8">
+    <w:abstractNumId w:val="3"/>
   </w:num>
 </w:numbering>
 </file>
@@ -5026,7 +5916,7 @@
     <w:lsdException w:qFormat="1" w:unhideWhenUsed="0" w:uiPriority="10" w:semiHidden="0" w:name="Title"/>
     <w:lsdException w:uiPriority="99" w:name="Closing"/>
     <w:lsdException w:uiPriority="99" w:name="Signature"/>
-    <w:lsdException w:uiPriority="1" w:name="Default Paragraph Font"/>
+    <w:lsdException w:qFormat="1" w:uiPriority="1" w:name="Default Paragraph Font"/>
     <w:lsdException w:uiPriority="99" w:name="Body Text"/>
     <w:lsdException w:uiPriority="99" w:name="Body Text Indent"/>
     <w:lsdException w:uiPriority="99" w:name="List Continue"/>
@@ -5046,7 +5936,7 @@
     <w:lsdException w:uiPriority="99" w:name="Body Text Indent 2"/>
     <w:lsdException w:uiPriority="99" w:name="Body Text Indent 3"/>
     <w:lsdException w:uiPriority="99" w:name="Block Text"/>
-    <w:lsdException w:uiPriority="99" w:semiHidden="0" w:name="Hyperlink"/>
+    <w:lsdException w:qFormat="1" w:uiPriority="99" w:semiHidden="0" w:name="Hyperlink"/>
     <w:lsdException w:uiPriority="99" w:name="FollowedHyperlink"/>
     <w:lsdException w:qFormat="1" w:unhideWhenUsed="0" w:uiPriority="22" w:semiHidden="0" w:name="Strong"/>
     <w:lsdException w:qFormat="1" w:unhideWhenUsed="0" w:uiPriority="20" w:semiHidden="0" w:name="Emphasis"/>
@@ -5064,7 +5954,7 @@
     <w:lsdException w:uiPriority="99" w:name="HTML Sample"/>
     <w:lsdException w:uiPriority="99" w:name="HTML Typewriter"/>
     <w:lsdException w:uiPriority="99" w:name="HTML Variable"/>
-    <w:lsdException w:uiPriority="99" w:name="Normal Table"/>
+    <w:lsdException w:qFormat="1" w:uiPriority="99" w:name="Normal Table"/>
     <w:lsdException w:uiPriority="99" w:name="annotation subject"/>
     <w:lsdException w:uiPriority="99" w:name="Table Simple 1"/>
     <w:lsdException w:uiPriority="99" w:name="Table Simple 2"/>
@@ -5230,12 +6120,14 @@
     <w:name w:val="Default Paragraph Font"/>
     <w:semiHidden/>
     <w:unhideWhenUsed/>
+    <w:qFormat/>
     <w:uiPriority w:val="1"/>
   </w:style>
   <w:style w:type="table" w:default="1" w:styleId="3">
     <w:name w:val="Normal Table"/>
     <w:semiHidden/>
     <w:unhideWhenUsed/>
+    <w:qFormat/>
     <w:uiPriority w:val="99"/>
     <w:tblPr>
       <w:tblCellMar>
@@ -5249,6 +6141,7 @@
   <w:style w:type="character" w:styleId="4">
     <w:name w:val="Hyperlink"/>
     <w:unhideWhenUsed/>
+    <w:qFormat/>
     <w:uiPriority w:val="99"/>
     <w:rPr>
       <w:color w:val="0000FF"/>
@@ -5515,9 +6408,7 @@
 
 <file path=customXml/item1.xml><?xml version="1.0" encoding="utf-8"?>
 <s:customData xmlns="http://www.wps.cn/officeDocument/2013/wpsCustomData" xmlns:s="http://www.wps.cn/officeDocument/2013/wpsCustomData">
-  <customSectProps>
-    <customSectPr/>
-  </customSectProps>
+  <customSectProps/>
   <customShpExts>
     <customShpInfo spid="_x0000_s1026" textRotate="1"/>
   </customShpExts>

</xml_diff>